<commit_message>
reprt updated to number#3
</commit_message>
<xml_diff>
--- a/Report/گزارش کارآموزی.docx
+++ b/Report/گزارش کارآموزی.docx
@@ -64,7 +64,7 @@
             <v:path o:extrusionok="f" gradientshapeok="t" o:connecttype="rect"/>
             <o:lock v:ext="edit" aspectratio="t"/>
           </v:shapetype>
-          <v:shape id="_x0000_i1025" type="#_x0000_t75" style="width:92.9pt;height:97.55pt">
+          <v:shape id="_x0000_i1025" type="#_x0000_t75" style="width:93pt;height:97.2pt">
             <v:imagedata r:id="rId8" o:title="logo_fa"/>
           </v:shape>
         </w:pict>
@@ -1625,7 +1625,6 @@
           <w:lang w:bidi="fa-IR"/>
         </w:rPr>
       </w:pPr>
-      <w:proofErr w:type="spellStart"/>
       <w:r>
         <w:rPr>
           <w:rFonts w:ascii="IRANSans(FaNum)" w:hAnsi="IRANSans(FaNum)" w:cs="B Nazanin"/>
@@ -1633,7 +1632,6 @@
         </w:rPr>
         <w:t>Git</w:t>
       </w:r>
-      <w:proofErr w:type="spellEnd"/>
     </w:p>
     <w:p>
       <w:pPr>
@@ -1758,7 +1756,7 @@
         <w:bidi/>
         <w:spacing w:after="0"/>
         <w:rPr>
-          <w:rFonts w:ascii="IRANSans(FaNum)" w:hAnsi="IRANSans(FaNum)" w:cs="B Nazanin" w:hint="cs"/>
+          <w:rFonts w:ascii="IRANSans(FaNum)" w:hAnsi="IRANSans(FaNum)" w:cs="B Nazanin"/>
           <w:rtl/>
           <w:lang w:bidi="fa-IR"/>
         </w:rPr>
@@ -1869,6 +1867,29 @@
         </w:rPr>
         <w:t xml:space="preserve"> شده اند و مستقل نمیباشند در صورتی که باید مستقل میبودند برای استفاده . (دقیق نیست!)</w:t>
       </w:r>
+      <w:r>
+        <w:rPr>
+          <w:rFonts w:ascii="IRANSans(FaNum)" w:hAnsi="IRANSans(FaNum)" w:cs="B Nazanin" w:hint="cs"/>
+          <w:rtl/>
+          <w:lang w:bidi="fa-IR"/>
+        </w:rPr>
+        <w:t xml:space="preserve"> و همچنین تنظیم </w:t>
+      </w:r>
+      <w:r>
+        <w:rPr>
+          <w:rFonts w:ascii="IRANSans(FaNum)" w:hAnsi="IRANSans(FaNum)" w:cs="B Nazanin"/>
+          <w:lang w:bidi="fa-IR"/>
+        </w:rPr>
+        <w:t xml:space="preserve">JAVA_HOME </w:t>
+      </w:r>
+      <w:r>
+        <w:rPr>
+          <w:rFonts w:ascii="IRANSans(FaNum)" w:hAnsi="IRANSans(FaNum)" w:cs="B Nazanin" w:hint="cs"/>
+          <w:rtl/>
+          <w:lang w:bidi="fa-IR"/>
+        </w:rPr>
+        <w:t xml:space="preserve"> برای این نسخه جدید . </w:t>
+      </w:r>
     </w:p>
     <w:p>
       <w:pPr>
@@ -1877,7 +1898,7 @@
         <w:spacing w:after="0"/>
         <w:ind w:left="2160"/>
         <w:rPr>
-          <w:rFonts w:ascii="IRANSans(FaNum)" w:hAnsi="IRANSans(FaNum)" w:cs="B Nazanin" w:hint="cs"/>
+          <w:rFonts w:ascii="IRANSans(FaNum)" w:hAnsi="IRANSans(FaNum)" w:cs="B Nazanin"/>
           <w:lang w:bidi="fa-IR"/>
         </w:rPr>
       </w:pPr>
@@ -1904,7 +1925,6 @@
         </w:rPr>
         <w:t xml:space="preserve">نصب </w:t>
       </w:r>
-      <w:proofErr w:type="spellStart"/>
       <w:r>
         <w:rPr>
           <w:rFonts w:ascii="Consolas" w:hAnsi="Consolas" w:cs="B Nazanin"/>
@@ -1912,7 +1932,6 @@
         </w:rPr>
         <w:t>intellij</w:t>
       </w:r>
-      <w:proofErr w:type="spellEnd"/>
       <w:r>
         <w:rPr>
           <w:rFonts w:ascii="IRANSans(FaNum)" w:hAnsi="IRANSans(FaNum)" w:cs="B Nazanin" w:hint="cs"/>
@@ -1937,6 +1956,14 @@
         </w:rPr>
         <w:t xml:space="preserve"> قبلا نصب شده بود </w:t>
       </w:r>
+      <w:r>
+        <w:rPr>
+          <w:rFonts w:ascii="IRANSans(FaNum)" w:hAnsi="IRANSans(FaNum)" w:cs="B Nazanin" w:hint="cs"/>
+          <w:rtl/>
+          <w:lang w:bidi="fa-IR"/>
+        </w:rPr>
+        <w:t>.</w:t>
+      </w:r>
     </w:p>
     <w:p>
       <w:pPr>
@@ -1947,6 +1974,75 @@
           <w:lang w:bidi="fa-IR"/>
         </w:rPr>
       </w:pPr>
+    </w:p>
+    <w:p>
+      <w:pPr>
+        <w:pStyle w:val="ListParagraph"/>
+        <w:numPr>
+          <w:ilvl w:val="2"/>
+          <w:numId w:val="7"/>
+        </w:numPr>
+        <w:bidi/>
+        <w:spacing w:after="0"/>
+        <w:rPr>
+          <w:rFonts w:ascii="IRANSans(FaNum)" w:hAnsi="IRANSans(FaNum)" w:cs="B Nazanin" w:hint="cs"/>
+          <w:lang w:bidi="fa-IR"/>
+        </w:rPr>
+      </w:pPr>
+      <w:r>
+        <w:rPr>
+          <w:rFonts w:ascii="IRANSans(FaNum)" w:hAnsi="IRANSans(FaNum)" w:cs="B Nazanin" w:hint="cs"/>
+          <w:rtl/>
+          <w:lang w:bidi="fa-IR"/>
+        </w:rPr>
+        <w:t xml:space="preserve">پلاگین </w:t>
+      </w:r>
+      <w:r>
+        <w:rPr>
+          <w:rFonts w:ascii="IRANSans(FaNum)" w:hAnsi="IRANSans(FaNum)" w:cs="B Nazanin"/>
+          <w:lang w:bidi="fa-IR"/>
+        </w:rPr>
+        <w:t>Lombok</w:t>
+      </w:r>
+      <w:r>
+        <w:rPr>
+          <w:rFonts w:ascii="IRANSans(FaNum)" w:hAnsi="IRANSans(FaNum)" w:cs="B Nazanin" w:hint="cs"/>
+          <w:rtl/>
+          <w:lang w:bidi="fa-IR"/>
+        </w:rPr>
+        <w:t xml:space="preserve"> را در </w:t>
+      </w:r>
+      <w:r>
+        <w:rPr>
+          <w:rFonts w:ascii="IRANSans(FaNum)" w:hAnsi="IRANSans(FaNum)" w:cs="B Nazanin"/>
+          <w:lang w:bidi="fa-IR"/>
+        </w:rPr>
+        <w:t>intellij</w:t>
+      </w:r>
+      <w:r>
+        <w:rPr>
+          <w:rFonts w:ascii="IRANSans(FaNum)" w:hAnsi="IRANSans(FaNum)" w:cs="B Nazanin" w:hint="cs"/>
+          <w:rtl/>
+          <w:lang w:bidi="fa-IR"/>
+        </w:rPr>
+        <w:t xml:space="preserve"> نصب میکنیم : </w:t>
+      </w:r>
+    </w:p>
+    <w:p>
+      <w:pPr>
+        <w:rPr>
+          <w:rFonts w:ascii="Consolas" w:hAnsi="Consolas" w:cs="B Nazanin"/>
+          <w:rtl/>
+          <w:lang w:bidi="fa-IR"/>
+        </w:rPr>
+      </w:pPr>
+      <w:r>
+        <w:rPr>
+          <w:rFonts w:ascii="Consolas" w:hAnsi="Consolas" w:cs="B Nazanin"/>
+          <w:lang w:bidi="fa-IR"/>
+        </w:rPr>
+        <w:t xml:space="preserve">Ctrl+alt+S -&gt; Plugins -&gt; search “Lombok” in Marketplace -&gt; install </w:t>
+      </w:r>
     </w:p>
     <w:p>
       <w:pPr>
@@ -1958,7 +2054,7 @@
         <w:bidi/>
         <w:spacing w:after="0"/>
         <w:rPr>
-          <w:rFonts w:ascii="IRANSans(FaNum)" w:hAnsi="IRANSans(FaNum)" w:cs="B Nazanin" w:hint="cs"/>
+          <w:rFonts w:ascii="IRANSans(FaNum)" w:hAnsi="IRANSans(FaNum)" w:cs="B Nazanin"/>
           <w:lang w:bidi="fa-IR"/>
         </w:rPr>
       </w:pPr>
@@ -1993,104 +2089,70 @@
         </w:rPr>
         <w:t xml:space="preserve">با استفاده از </w:t>
       </w:r>
+      <w:hyperlink r:id="rId9" w:history="1">
+        <w:r>
+          <w:rPr>
+            <w:rStyle w:val="Hyperlink"/>
+            <w:rFonts w:ascii="Consolas" w:hAnsi="Consolas" w:cs="B Nazanin"/>
+            <w:u w:val="none"/>
+            <w:lang w:bidi="fa-IR"/>
+          </w:rPr>
+          <w:t>Initializer</w:t>
+        </w:r>
+      </w:hyperlink>
+      <w:r>
+        <w:rPr>
+          <w:rFonts w:ascii="IRANSans(FaNum)" w:hAnsi="IRANSans(FaNum)" w:cs="B Nazanin" w:hint="cs"/>
+          <w:rtl/>
+          <w:lang w:bidi="fa-IR"/>
+        </w:rPr>
+        <w:t xml:space="preserve"> </w:t>
+      </w:r>
+      <w:r>
+        <w:rPr>
+          <w:rFonts w:ascii="IRANSans(FaNum)" w:hAnsi="IRANSans(FaNum)" w:cs="B Nazanin" w:hint="cs"/>
+          <w:rtl/>
+          <w:lang w:bidi="fa-IR"/>
+        </w:rPr>
+        <w:t xml:space="preserve">یک پروژه </w:t>
+      </w:r>
+      <w:r>
+        <w:rPr>
+          <w:rFonts w:ascii="IRANSans(FaNum)" w:hAnsi="IRANSans(FaNum)" w:cs="B Nazanin"/>
+          <w:lang w:bidi="fa-IR"/>
+        </w:rPr>
+        <w:t xml:space="preserve"> </w:t>
+      </w:r>
       <w:r>
         <w:rPr>
           <w:rFonts w:ascii="Consolas" w:hAnsi="Consolas" w:cs="B Nazanin"/>
           <w:lang w:bidi="fa-IR"/>
         </w:rPr>
-        <w:fldChar w:fldCharType="begin"/>
+        <w:t>Spring boot</w:t>
+      </w:r>
+      <w:r>
+        <w:rPr>
+          <w:rFonts w:ascii="IRANSans(FaNum)" w:hAnsi="IRANSans(FaNum)" w:cs="B Nazanin" w:hint="cs"/>
+          <w:rtl/>
+          <w:lang w:bidi="fa-IR"/>
+        </w:rPr>
+        <w:t xml:space="preserve">ساختیم . </w:t>
+      </w:r>
+      <w:r>
+        <w:rPr>
+          <w:rFonts w:ascii="IRANSans(FaNum)" w:hAnsi="IRANSans(FaNum)" w:cs="B Nazanin" w:hint="cs"/>
+          <w:rtl/>
+          <w:lang w:bidi="fa-IR"/>
+        </w:rPr>
+        <w:t xml:space="preserve">و تنظیمات اولیه و مورد نیاز را اعمال کردیم و پروژه را ایجاد کردیم و در نهایت آنرا با نرم افزار </w:t>
       </w:r>
       <w:r>
         <w:rPr>
           <w:rFonts w:ascii="Consolas" w:hAnsi="Consolas" w:cs="B Nazanin"/>
           <w:lang w:bidi="fa-IR"/>
         </w:rPr>
-        <w:instrText xml:space="preserve"> HYPERLINK "http://start.spring.io/" </w:instrText>
-      </w:r>
-      <w:r>
-        <w:rPr>
-          <w:rFonts w:ascii="Consolas" w:hAnsi="Consolas" w:cs="B Nazanin"/>
-          <w:lang w:bidi="fa-IR"/>
-        </w:rPr>
-      </w:r>
-      <w:r>
-        <w:rPr>
-          <w:rFonts w:ascii="Consolas" w:hAnsi="Consolas" w:cs="B Nazanin"/>
-          <w:lang w:bidi="fa-IR"/>
-        </w:rPr>
-        <w:fldChar w:fldCharType="separate"/>
-      </w:r>
-      <w:r>
-        <w:rPr>
-          <w:rStyle w:val="Hyperlink"/>
-          <w:rFonts w:ascii="Consolas" w:hAnsi="Consolas" w:cs="B Nazanin"/>
-          <w:u w:val="none"/>
-          <w:lang w:bidi="fa-IR"/>
-        </w:rPr>
-        <w:t>Initializer</w:t>
-      </w:r>
-      <w:r>
-        <w:rPr>
-          <w:rFonts w:ascii="Consolas" w:hAnsi="Consolas" w:cs="B Nazanin"/>
-          <w:lang w:bidi="fa-IR"/>
-        </w:rPr>
-        <w:fldChar w:fldCharType="end"/>
-      </w:r>
-      <w:r>
-        <w:rPr>
-          <w:rFonts w:ascii="IRANSans(FaNum)" w:hAnsi="IRANSans(FaNum)" w:cs="B Nazanin" w:hint="cs"/>
-          <w:rtl/>
-          <w:lang w:bidi="fa-IR"/>
-        </w:rPr>
-        <w:t xml:space="preserve"> </w:t>
-      </w:r>
-      <w:r>
-        <w:rPr>
-          <w:rFonts w:ascii="IRANSans(FaNum)" w:hAnsi="IRANSans(FaNum)" w:cs="B Nazanin" w:hint="cs"/>
-          <w:rtl/>
-          <w:lang w:bidi="fa-IR"/>
-        </w:rPr>
-        <w:t xml:space="preserve">یک پروژه </w:t>
-      </w:r>
-      <w:r>
-        <w:rPr>
-          <w:rFonts w:ascii="IRANSans(FaNum)" w:hAnsi="IRANSans(FaNum)" w:cs="B Nazanin"/>
-          <w:lang w:bidi="fa-IR"/>
-        </w:rPr>
-        <w:t xml:space="preserve"> </w:t>
-      </w:r>
-      <w:r>
-        <w:rPr>
-          <w:rFonts w:ascii="Consolas" w:hAnsi="Consolas" w:cs="B Nazanin"/>
-          <w:lang w:bidi="fa-IR"/>
-        </w:rPr>
-        <w:t>Spring boot</w:t>
-      </w:r>
-      <w:r>
-        <w:rPr>
-          <w:rFonts w:ascii="IRANSans(FaNum)" w:hAnsi="IRANSans(FaNum)" w:cs="B Nazanin" w:hint="cs"/>
-          <w:rtl/>
-          <w:lang w:bidi="fa-IR"/>
-        </w:rPr>
-        <w:t xml:space="preserve">ساختیم . </w:t>
-      </w:r>
-      <w:r>
-        <w:rPr>
-          <w:rFonts w:ascii="IRANSans(FaNum)" w:hAnsi="IRANSans(FaNum)" w:cs="B Nazanin" w:hint="cs"/>
-          <w:rtl/>
-          <w:lang w:bidi="fa-IR"/>
-        </w:rPr>
-        <w:t xml:space="preserve">و تنظیمات اولیه و مورد نیاز را اعمال کردیم و پروژه را ایجاد کردیم و در نهایت آنرا با نرم افزار </w:t>
-      </w:r>
-      <w:proofErr w:type="spellStart"/>
-      <w:r>
-        <w:rPr>
-          <w:rFonts w:ascii="Consolas" w:hAnsi="Consolas" w:cs="B Nazanin"/>
-          <w:lang w:bidi="fa-IR"/>
-        </w:rPr>
         <w:t>intellij</w:t>
       </w:r>
-      <w:proofErr w:type="spellEnd"/>
       <w:r>
         <w:rPr>
           <w:rFonts w:ascii="IRANSans(FaNum)" w:hAnsi="IRANSans(FaNum)" w:cs="B Nazanin" w:hint="cs"/>
@@ -2140,7 +2202,7 @@
         <w:bidi/>
         <w:spacing w:after="0"/>
         <w:rPr>
-          <w:rFonts w:ascii="IRANSans(FaNum)" w:hAnsi="IRANSans(FaNum)" w:cs="B Nazanin" w:hint="cs"/>
+          <w:rFonts w:ascii="IRANSans(FaNum)" w:hAnsi="IRANSans(FaNum)" w:cs="B Nazanin"/>
           <w:lang w:bidi="fa-IR"/>
         </w:rPr>
       </w:pPr>
@@ -2167,21 +2229,12 @@
         </w:rPr>
         <w:t xml:space="preserve"> عه </w:t>
       </w:r>
-      <w:proofErr w:type="spellStart"/>
-      <w:r>
-        <w:rPr>
-          <w:rFonts w:ascii="IRANSans(FaNum)" w:hAnsi="IRANSans(FaNum)" w:cs="B Nazanin"/>
-          <w:lang w:bidi="fa-IR"/>
-        </w:rPr>
-        <w:t>config</w:t>
-      </w:r>
-      <w:proofErr w:type="spellEnd"/>
-      <w:r>
-        <w:rPr>
-          <w:rFonts w:ascii="IRANSans(FaNum)" w:hAnsi="IRANSans(FaNum)" w:cs="B Nazanin"/>
-          <w:lang w:bidi="fa-IR"/>
-        </w:rPr>
-        <w:t xml:space="preserve"> </w:t>
+      <w:r>
+        <w:rPr>
+          <w:rFonts w:ascii="IRANSans(FaNum)" w:hAnsi="IRANSans(FaNum)" w:cs="B Nazanin"/>
+          <w:lang w:bidi="fa-IR"/>
+        </w:rPr>
+        <w:t xml:space="preserve">config </w:t>
       </w:r>
       <w:r>
         <w:rPr>
@@ -2191,7 +2244,6 @@
         </w:rPr>
         <w:t xml:space="preserve"> ، کلاس </w:t>
       </w:r>
-      <w:proofErr w:type="spellStart"/>
       <w:r>
         <w:rPr>
           <w:rFonts w:ascii="IRANSans(FaNum)" w:hAnsi="IRANSans(FaNum)" w:cs="B Nazanin"/>
@@ -2199,7 +2251,6 @@
         </w:rPr>
         <w:t>JerseyConfig</w:t>
       </w:r>
-      <w:proofErr w:type="spellEnd"/>
       <w:r>
         <w:rPr>
           <w:rFonts w:ascii="IRANSans(FaNum)" w:hAnsi="IRANSans(FaNum)" w:cs="B Nazanin" w:hint="cs"/>
@@ -2228,23 +2279,7 @@
           <w:rFonts w:ascii="IRANSans(FaNum)" w:hAnsi="IRANSans(FaNum)" w:cs="B Nazanin"/>
           <w:lang w:bidi="fa-IR"/>
         </w:rPr>
-        <w:t>“</w:t>
-      </w:r>
-      <w:proofErr w:type="spellStart"/>
-      <w:r>
-        <w:rPr>
-          <w:rFonts w:ascii="IRANSans(FaNum)" w:hAnsi="IRANSans(FaNum)" w:cs="B Nazanin"/>
-          <w:lang w:bidi="fa-IR"/>
-        </w:rPr>
-        <w:t>api</w:t>
-      </w:r>
-      <w:proofErr w:type="spellEnd"/>
-      <w:r>
-        <w:rPr>
-          <w:rFonts w:ascii="IRANSans(FaNum)" w:hAnsi="IRANSans(FaNum)" w:cs="B Nazanin"/>
-          <w:lang w:bidi="fa-IR"/>
-        </w:rPr>
-        <w:t>”</w:t>
+        <w:t>“api”</w:t>
       </w:r>
       <w:r>
         <w:rPr>
@@ -2307,7 +2342,6 @@
         </w:rPr>
         <w:t xml:space="preserve"> ، کلاس </w:t>
       </w:r>
-      <w:proofErr w:type="spellStart"/>
       <w:r>
         <w:rPr>
           <w:rFonts w:ascii="IRANSans(FaNum)" w:hAnsi="IRANSans(FaNum)" w:cs="B Nazanin"/>
@@ -2315,7 +2349,6 @@
         </w:rPr>
         <w:t>GrretingService</w:t>
       </w:r>
-      <w:proofErr w:type="spellEnd"/>
       <w:r>
         <w:rPr>
           <w:rFonts w:ascii="IRANSans(FaNum)" w:hAnsi="IRANSans(FaNum)" w:cs="B Nazanin" w:hint="cs"/>
@@ -2380,6 +2413,7 @@
           <w:rtl/>
           <w:lang w:bidi="fa-IR"/>
         </w:rPr>
+        <w:lastRenderedPageBreak/>
         <w:t>مثال :</w:t>
       </w:r>
     </w:p>
@@ -2400,19 +2434,18 @@
         <w:spacing w:after="0"/>
         <w:jc w:val="center"/>
         <w:rPr>
-          <w:rFonts w:ascii="IRANSans(FaNum)" w:hAnsi="IRANSans(FaNum)" w:cs="B Nazanin" w:hint="cs"/>
-          <w:lang w:bidi="fa-IR"/>
-        </w:rPr>
-      </w:pPr>
-      <w:r>
-        <w:rPr>
-          <w:rFonts w:ascii="IRANSans(FaNum)" w:hAnsi="IRANSans(FaNum)" w:cs="B Nazanin"/>
-          <w:lang w:bidi="fa-IR"/>
-        </w:rPr>
-        <w:lastRenderedPageBreak/>
+          <w:rFonts w:ascii="IRANSans(FaNum)" w:hAnsi="IRANSans(FaNum)" w:cs="B Nazanin"/>
+          <w:lang w:bidi="fa-IR"/>
+        </w:rPr>
+      </w:pPr>
+      <w:r>
+        <w:rPr>
+          <w:rFonts w:ascii="IRANSans(FaNum)" w:hAnsi="IRANSans(FaNum)" w:cs="B Nazanin"/>
+          <w:lang w:bidi="fa-IR"/>
+        </w:rPr>
         <w:pict>
-          <v:shape id="_x0000_i1028" type="#_x0000_t75" style="width:467.4pt;height:152.7pt">
-            <v:imagedata r:id="rId9" o:title="Capture-09099"/>
+          <v:shape id="_x0000_i1026" type="#_x0000_t75" style="width:467.4pt;height:153pt">
+            <v:imagedata r:id="rId10" o:title="Capture-09099"/>
           </v:shape>
         </w:pict>
       </w:r>
@@ -2427,7 +2460,7 @@
         <w:bidi/>
         <w:spacing w:after="0"/>
         <w:rPr>
-          <w:rFonts w:ascii="IRANSans(FaNum)" w:hAnsi="IRANSans(FaNum)" w:cs="B Nazanin" w:hint="cs"/>
+          <w:rFonts w:ascii="IRANSans(FaNum)" w:hAnsi="IRANSans(FaNum)" w:cs="B Nazanin"/>
           <w:lang w:bidi="fa-IR"/>
         </w:rPr>
       </w:pPr>
@@ -2495,7 +2528,6 @@
         </w:rPr>
         <w:t xml:space="preserve">کلاس </w:t>
       </w:r>
-      <w:proofErr w:type="spellStart"/>
       <w:r>
         <w:rPr>
           <w:rFonts w:ascii="Consolas" w:hAnsi="Consolas" w:cs="B Nazanin"/>
@@ -2503,7 +2535,6 @@
         </w:rPr>
         <w:t>GreetingService</w:t>
       </w:r>
-      <w:proofErr w:type="spellEnd"/>
       <w:r>
         <w:rPr>
           <w:rFonts w:ascii="Consolas" w:hAnsi="Consolas" w:cs="B Nazanin" w:hint="cs"/>
@@ -2535,7 +2566,6 @@
         </w:rPr>
         <w:t xml:space="preserve"> برای همین باید روی کلاس های </w:t>
       </w:r>
-      <w:proofErr w:type="spellStart"/>
       <w:r>
         <w:rPr>
           <w:rFonts w:ascii="Consolas" w:hAnsi="Consolas" w:cs="B Nazanin"/>
@@ -2543,7 +2573,6 @@
         </w:rPr>
         <w:t>GreetingService</w:t>
       </w:r>
-      <w:proofErr w:type="spellEnd"/>
       <w:r>
         <w:rPr>
           <w:rFonts w:ascii="Consolas" w:hAnsi="Consolas" w:cs="B Nazanin" w:hint="cs"/>
@@ -2552,7 +2581,6 @@
         </w:rPr>
         <w:t xml:space="preserve"> و </w:t>
       </w:r>
-      <w:proofErr w:type="spellStart"/>
       <w:r>
         <w:rPr>
           <w:rFonts w:ascii="Consolas" w:hAnsi="Consolas" w:cs="B Nazanin"/>
@@ -2560,7 +2588,6 @@
         </w:rPr>
         <w:t>JerseyConfig</w:t>
       </w:r>
-      <w:proofErr w:type="spellEnd"/>
       <w:r>
         <w:rPr>
           <w:rFonts w:ascii="Consolas" w:hAnsi="Consolas" w:cs="B Nazanin" w:hint="cs"/>
@@ -2584,21 +2611,12 @@
         </w:rPr>
         <w:t xml:space="preserve"> بگذاریم تا به اصطلاح به کلاس </w:t>
       </w:r>
-      <w:proofErr w:type="spellStart"/>
       <w:r>
         <w:rPr>
           <w:rFonts w:ascii="Consolas" w:hAnsi="Consolas" w:cs="B Nazanin"/>
           <w:lang w:bidi="fa-IR"/>
         </w:rPr>
-        <w:t>GreetingApplication</w:t>
-      </w:r>
-      <w:proofErr w:type="spellEnd"/>
-      <w:r>
-        <w:rPr>
-          <w:rFonts w:ascii="Consolas" w:hAnsi="Consolas" w:cs="B Nazanin"/>
-          <w:lang w:bidi="fa-IR"/>
-        </w:rPr>
-        <w:t xml:space="preserve"> </w:t>
+        <w:t xml:space="preserve">GreetingApplication </w:t>
       </w:r>
       <w:r>
         <w:rPr>
@@ -3071,7 +3089,7 @@
         <w:bidi/>
         <w:ind w:firstLine="360"/>
         <w:rPr>
-          <w:rFonts w:ascii="IRANSans(FaNum)" w:hAnsi="IRANSans(FaNum)" w:cs="B Nazanin" w:hint="cs"/>
+          <w:rFonts w:ascii="IRANSans(FaNum)" w:hAnsi="IRANSans(FaNum)" w:cs="B Nazanin"/>
           <w:rtl/>
           <w:lang w:bidi="fa-IR"/>
         </w:rPr>
@@ -3156,8 +3174,6 @@
         </w:rPr>
         <w:t>.</w:t>
       </w:r>
-      <w:bookmarkStart w:id="6" w:name="_GoBack"/>
-      <w:bookmarkEnd w:id="6"/>
     </w:p>
     <w:p>
       <w:pPr>
@@ -3196,7 +3212,7 @@
           <w:rtl/>
         </w:rPr>
       </w:pPr>
-      <w:bookmarkStart w:id="7" w:name="_Toc47944621"/>
+      <w:bookmarkStart w:id="6" w:name="_Toc47944621"/>
       <w:r>
         <w:rPr>
           <w:rFonts w:hint="cs"/>
@@ -3204,7 +3220,7 @@
         </w:rPr>
         <w:t>شماره گزراش : 2</w:t>
       </w:r>
-      <w:bookmarkEnd w:id="7"/>
+      <w:bookmarkEnd w:id="6"/>
       <w:r>
         <w:rPr>
           <w:rFonts w:hint="cs"/>
@@ -3348,7 +3364,7 @@
         <w:bidi/>
         <w:ind w:firstLine="360"/>
         <w:rPr>
-          <w:rFonts w:ascii="IRANSans(FaNum)" w:hAnsi="IRANSans(FaNum)" w:cs="B Nazanin" w:hint="cs"/>
+          <w:rFonts w:ascii="IRANSans(FaNum)" w:hAnsi="IRANSans(FaNum)" w:cs="B Nazanin"/>
           <w:rtl/>
           <w:lang w:bidi="fa-IR"/>
         </w:rPr>
@@ -3361,49 +3377,17 @@
         </w:rPr>
         <w:t xml:space="preserve">کارهایی که در بخش مرحله1 تمرین کارآموزی1 در </w:t>
       </w:r>
-      <w:r>
-        <w:rPr>
-          <w:rFonts w:ascii="IRANSans(FaNum)" w:hAnsi="IRANSans(FaNum)" w:cs="B Nazanin"/>
-          <w:lang w:bidi="fa-IR"/>
-        </w:rPr>
-        <w:fldChar w:fldCharType="begin"/>
-      </w:r>
-      <w:r>
-        <w:rPr>
-          <w:rFonts w:ascii="IRANSans(FaNum)" w:hAnsi="IRANSans(FaNum)" w:cs="B Nazanin"/>
-          <w:lang w:bidi="fa-IR"/>
-        </w:rPr>
-        <w:instrText xml:space="preserve"> HYPERLINK "https://docs.asta.ir" </w:instrText>
-      </w:r>
-      <w:r>
-        <w:rPr>
-          <w:rFonts w:ascii="IRANSans(FaNum)" w:hAnsi="IRANSans(FaNum)" w:cs="B Nazanin"/>
-          <w:lang w:bidi="fa-IR"/>
-        </w:rPr>
-      </w:r>
-      <w:r>
-        <w:rPr>
-          <w:rFonts w:ascii="IRANSans(FaNum)" w:hAnsi="IRANSans(FaNum)" w:cs="B Nazanin"/>
-          <w:lang w:bidi="fa-IR"/>
-        </w:rPr>
-        <w:fldChar w:fldCharType="separate"/>
-      </w:r>
-      <w:r>
-        <w:rPr>
-          <w:rStyle w:val="Hyperlink"/>
-          <w:rFonts w:ascii="IRANSans(FaNum)" w:hAnsi="IRANSans(FaNum)" w:cs="B Nazanin"/>
-          <w:u w:val="none"/>
-          <w:lang w:bidi="fa-IR"/>
-        </w:rPr>
-        <w:t>docs</w:t>
-      </w:r>
-      <w:r>
-        <w:rPr>
-          <w:rFonts w:ascii="IRANSans(FaNum)" w:hAnsi="IRANSans(FaNum)" w:cs="B Nazanin"/>
-          <w:lang w:bidi="fa-IR"/>
-        </w:rPr>
-        <w:fldChar w:fldCharType="end"/>
-      </w:r>
+      <w:hyperlink r:id="rId11" w:history="1">
+        <w:r>
+          <w:rPr>
+            <w:rStyle w:val="Hyperlink"/>
+            <w:rFonts w:ascii="IRANSans(FaNum)" w:hAnsi="IRANSans(FaNum)" w:cs="B Nazanin"/>
+            <w:u w:val="none"/>
+            <w:lang w:bidi="fa-IR"/>
+          </w:rPr>
+          <w:t>docs</w:t>
+        </w:r>
+      </w:hyperlink>
       <w:r>
         <w:rPr>
           <w:rFonts w:ascii="IRANSans(FaNum)" w:hAnsi="IRANSans(FaNum)" w:cs="B Nazanin" w:hint="cs"/>
@@ -3503,7 +3487,7 @@
         </w:numPr>
         <w:bidi/>
         <w:rPr>
-          <w:rFonts w:ascii="IRANSans(FaNum)" w:hAnsi="IRANSans(FaNum)" w:cs="B Nazanin" w:hint="cs"/>
+          <w:rFonts w:ascii="IRANSans(FaNum)" w:hAnsi="IRANSans(FaNum)" w:cs="B Nazanin"/>
           <w:rtl/>
           <w:lang w:bidi="fa-IR"/>
         </w:rPr>
@@ -3516,7 +3500,6 @@
         </w:rPr>
         <w:t xml:space="preserve">در استفاده از </w:t>
       </w:r>
-      <w:proofErr w:type="spellStart"/>
       <w:r>
         <w:rPr>
           <w:rFonts w:ascii="Consolas" w:hAnsi="Consolas" w:cs="B Nazanin"/>
@@ -3524,7 +3507,6 @@
         </w:rPr>
         <w:t>git</w:t>
       </w:r>
-      <w:proofErr w:type="spellEnd"/>
       <w:r>
         <w:rPr>
           <w:rFonts w:ascii="IRANSans(FaNum)" w:hAnsi="IRANSans(FaNum)" w:cs="B Nazanin" w:hint="cs"/>
@@ -3688,7 +3670,6 @@
         </w:rPr>
         <w:t xml:space="preserve"> مساله داشتم و نمیدانستم در چه کلاسی باید از آن استفاده کنم که با راهنمایی منتور (آقای احمد حقوقی) متوجه شدم که باید در همان کلاس </w:t>
       </w:r>
-      <w:proofErr w:type="spellStart"/>
       <w:r>
         <w:rPr>
           <w:rFonts w:ascii="IRANSans(FaNum)" w:hAnsi="IRANSans(FaNum)" w:cs="B Nazanin"/>
@@ -3696,7 +3677,6 @@
         </w:rPr>
         <w:t>GreetingService</w:t>
       </w:r>
-      <w:proofErr w:type="spellEnd"/>
       <w:r>
         <w:rPr>
           <w:rFonts w:ascii="IRANSans(FaNum)" w:hAnsi="IRANSans(FaNum)" w:cs="B Nazanin" w:hint="cs"/>
@@ -3717,16 +3697,6 @@
           <w:rFonts w:ascii="IRANSans(FaNum)" w:hAnsi="IRANSans(FaNum)" w:cs="B Nazanin"/>
           <w:lang w:bidi="fa-IR"/>
         </w:rPr>
-      </w:pPr>
-    </w:p>
-    <w:p>
-      <w:pPr>
-        <w:pStyle w:val="Style3"/>
-        <w:numPr>
-          <w:ilvl w:val="0"/>
-          <w:numId w:val="0"/>
-        </w:numPr>
-        <w:ind w:left="720"/>
       </w:pPr>
     </w:p>
     <w:p>
@@ -3737,16 +3707,25 @@
           <w:numId w:val="0"/>
         </w:numPr>
         <w:ind w:left="720" w:hanging="360"/>
+      </w:pPr>
+    </w:p>
+    <w:p>
+      <w:pPr>
+        <w:pStyle w:val="Style3"/>
+        <w:numPr>
+          <w:ilvl w:val="0"/>
+          <w:numId w:val="0"/>
+        </w:numPr>
+        <w:ind w:left="720" w:hanging="360"/>
+        <w:rPr>
+          <w:rtl/>
+        </w:rPr>
+      </w:pPr>
+      <w:r>
         <w:rPr>
           <w:rFonts w:hint="cs"/>
           <w:rtl/>
         </w:rPr>
-      </w:pPr>
-      <w:r>
-        <w:rPr>
-          <w:rFonts w:hint="cs"/>
-          <w:rtl/>
-        </w:rPr>
         <w:t>شماره گزارش : 3</w:t>
       </w:r>
     </w:p>
@@ -3754,6 +3733,16 @@
       <w:pPr>
         <w:bidi/>
         <w:ind w:firstLine="360"/>
+        <w:rPr>
+          <w:rFonts w:cs="B Nazanin"/>
+          <w:b/>
+          <w:bCs/>
+          <w:sz w:val="24"/>
+          <w:szCs w:val="24"/>
+          <w:rtl/>
+        </w:rPr>
+      </w:pPr>
+      <w:r>
         <w:rPr>
           <w:rFonts w:cs="B Nazanin" w:hint="cs"/>
           <w:b/>
@@ -3762,7 +3751,8 @@
           <w:szCs w:val="24"/>
           <w:rtl/>
         </w:rPr>
-      </w:pPr>
+        <w:t xml:space="preserve">تاریخ </w:t>
+      </w:r>
       <w:r>
         <w:rPr>
           <w:rFonts w:cs="B Nazanin" w:hint="cs"/>
@@ -3772,7 +3762,7 @@
           <w:szCs w:val="24"/>
           <w:rtl/>
         </w:rPr>
-        <w:t xml:space="preserve">تاریخ </w:t>
+        <w:t>:</w:t>
       </w:r>
       <w:r>
         <w:rPr>
@@ -3783,8 +3773,99 @@
           <w:szCs w:val="24"/>
           <w:rtl/>
         </w:rPr>
-        <w:t>:</w:t>
-      </w:r>
+        <w:t xml:space="preserve"> </w:t>
+      </w:r>
+      <w:r>
+        <w:rPr>
+          <w:rFonts w:ascii="IRANSans(FaNum)" w:hAnsi="IRANSans(FaNum)" w:cs="IRANSans(FaNum)"/>
+          <w:sz w:val="24"/>
+          <w:szCs w:val="24"/>
+          <w:rtl/>
+        </w:rPr>
+        <w:t>20</w:t>
+      </w:r>
+      <w:r>
+        <w:rPr>
+          <w:rFonts w:ascii="IRANSans(FaNum)" w:hAnsi="IRANSans(FaNum)" w:cs="B Nazanin" w:hint="cs"/>
+          <w:rtl/>
+          <w:lang w:bidi="fa-IR"/>
+        </w:rPr>
+        <w:t xml:space="preserve">/.05/99  لغایت  </w:t>
+      </w:r>
+      <w:r>
+        <w:rPr>
+          <w:rFonts w:ascii="IRANSans(FaNum)" w:hAnsi="IRANSans(FaNum)" w:cs="B Nazanin" w:hint="cs"/>
+          <w:rtl/>
+          <w:lang w:bidi="fa-IR"/>
+        </w:rPr>
+        <w:t>23</w:t>
+      </w:r>
+      <w:r>
+        <w:rPr>
+          <w:rFonts w:ascii="IRANSans(FaNum)" w:hAnsi="IRANSans(FaNum)" w:cs="B Nazanin" w:hint="cs"/>
+          <w:rtl/>
+          <w:lang w:bidi="fa-IR"/>
+        </w:rPr>
+        <w:t>/05/99</w:t>
+      </w:r>
+    </w:p>
+    <w:p>
+      <w:pPr>
+        <w:bidi/>
+        <w:ind w:firstLine="360"/>
+        <w:rPr>
+          <w:rFonts w:ascii="IRANSans(FaNum)" w:hAnsi="IRANSans(FaNum)" w:cs="B Nazanin"/>
+          <w:b/>
+          <w:bCs/>
+          <w:sz w:val="24"/>
+          <w:szCs w:val="24"/>
+          <w:rtl/>
+          <w:lang w:bidi="fa-IR"/>
+        </w:rPr>
+      </w:pPr>
+      <w:r>
+        <w:rPr>
+          <w:rFonts w:ascii="IRANSans(FaNum)" w:hAnsi="IRANSans(FaNum)" w:cs="B Nazanin" w:hint="cs"/>
+          <w:b/>
+          <w:bCs/>
+          <w:sz w:val="24"/>
+          <w:szCs w:val="24"/>
+          <w:rtl/>
+          <w:lang w:bidi="fa-IR"/>
+        </w:rPr>
+        <w:t xml:space="preserve">توضیح مختصری از آموزش های دیده شده این دوره : </w:t>
+      </w:r>
+    </w:p>
+    <w:p>
+      <w:pPr>
+        <w:bidi/>
+        <w:ind w:firstLine="360"/>
+        <w:rPr>
+          <w:rFonts w:cs="B Nazanin"/>
+          <w:rtl/>
+        </w:rPr>
+      </w:pPr>
+      <w:r>
+        <w:rPr>
+          <w:rFonts w:cs="B Nazanin" w:hint="cs"/>
+          <w:rtl/>
+        </w:rPr>
+        <w:t>.....</w:t>
+      </w:r>
+    </w:p>
+    <w:p>
+      <w:pPr>
+        <w:bidi/>
+        <w:ind w:firstLine="360"/>
+        <w:rPr>
+          <w:rFonts w:cs="B Nazanin"/>
+          <w:b/>
+          <w:bCs/>
+          <w:sz w:val="24"/>
+          <w:szCs w:val="24"/>
+          <w:rtl/>
+        </w:rPr>
+      </w:pPr>
       <w:r>
         <w:rPr>
           <w:rFonts w:cs="B Nazanin" w:hint="cs"/>
@@ -3794,7 +3875,7 @@
           <w:szCs w:val="24"/>
           <w:rtl/>
         </w:rPr>
-        <w:t xml:space="preserve"> 20/05/99 لغایت </w:t>
+        <w:t xml:space="preserve">اقدامات انجام شده : </w:t>
       </w:r>
     </w:p>
     <w:p>
@@ -3802,22 +3883,813 @@
         <w:bidi/>
         <w:ind w:firstLine="360"/>
         <w:rPr>
+          <w:rFonts w:ascii="IRANSans(FaNum)" w:hAnsi="IRANSans(FaNum)" w:cs="B Nazanin"/>
+          <w:rtl/>
+          <w:lang w:bidi="fa-IR"/>
+        </w:rPr>
+      </w:pPr>
+      <w:r>
+        <w:rPr>
+          <w:rFonts w:ascii="IRANSans(FaNum)" w:hAnsi="IRANSans(FaNum)" w:cs="B Nazanin" w:hint="cs"/>
+          <w:rtl/>
+          <w:lang w:bidi="fa-IR"/>
+        </w:rPr>
+        <w:t>کارهایی که در بخش مرحله</w:t>
+      </w:r>
+      <w:r>
+        <w:rPr>
+          <w:rFonts w:ascii="IRANSans(FaNum)" w:hAnsi="IRANSans(FaNum)" w:cs="B Nazanin" w:hint="cs"/>
+          <w:rtl/>
+          <w:lang w:bidi="fa-IR"/>
+        </w:rPr>
+        <w:t>2و3</w:t>
+      </w:r>
+      <w:r>
+        <w:rPr>
+          <w:rFonts w:ascii="IRANSans(FaNum)" w:hAnsi="IRANSans(FaNum)" w:cs="B Nazanin" w:hint="cs"/>
+          <w:rtl/>
+          <w:lang w:bidi="fa-IR"/>
+        </w:rPr>
+        <w:t xml:space="preserve"> تمرین کارآموزی1 در </w:t>
+      </w:r>
+      <w:hyperlink r:id="rId12" w:history="1">
+        <w:r>
+          <w:rPr>
+            <w:rStyle w:val="Hyperlink"/>
+            <w:rFonts w:ascii="IRANSans(FaNum)" w:hAnsi="IRANSans(FaNum)" w:cs="B Nazanin"/>
+            <w:u w:val="none"/>
+            <w:lang w:bidi="fa-IR"/>
+          </w:rPr>
+          <w:t>docs</w:t>
+        </w:r>
+      </w:hyperlink>
+      <w:r>
+        <w:rPr>
+          <w:rFonts w:ascii="IRANSans(FaNum)" w:hAnsi="IRANSans(FaNum)" w:cs="B Nazanin" w:hint="cs"/>
+          <w:rtl/>
+          <w:lang w:bidi="fa-IR"/>
+        </w:rPr>
+        <w:t xml:space="preserve"> نوشته شده بود و محول شده بود انجام شدند  .</w:t>
+      </w:r>
+    </w:p>
+    <w:p>
+      <w:pPr>
+        <w:bidi/>
+        <w:ind w:firstLine="360"/>
+        <w:rPr>
+          <w:rFonts w:ascii="IRANSans(FaNum)" w:hAnsi="IRANSans(FaNum)" w:cs="B Nazanin" w:hint="cs"/>
+          <w:rtl/>
+          <w:lang w:bidi="fa-IR"/>
+        </w:rPr>
+      </w:pPr>
+      <w:r>
+        <w:rPr>
+          <w:rFonts w:ascii="IRANSans(FaNum)" w:hAnsi="IRANSans(FaNum)" w:cs="B Nazanin" w:hint="cs"/>
+          <w:rtl/>
+          <w:lang w:bidi="fa-IR"/>
+        </w:rPr>
+        <w:t xml:space="preserve">در مرحله قبل ، یک سرویس ساده ساختیم که با نوشتن </w:t>
+      </w:r>
+      <w:r>
+        <w:rPr>
+          <w:rFonts w:ascii="IRANSans(FaNum)" w:hAnsi="IRANSans(FaNum)" w:cs="B Nazanin"/>
+          <w:lang w:bidi="fa-IR"/>
+        </w:rPr>
+        <w:t>URL</w:t>
+      </w:r>
+      <w:r>
+        <w:rPr>
+          <w:rFonts w:ascii="IRANSans(FaNum)" w:hAnsi="IRANSans(FaNum)" w:cs="B Nazanin" w:hint="cs"/>
+          <w:rtl/>
+          <w:lang w:bidi="fa-IR"/>
+        </w:rPr>
+        <w:t xml:space="preserve"> مقابل خروجی موجود در تصویر را داریم : </w:t>
+      </w:r>
+    </w:p>
+    <w:p>
+      <w:pPr>
+        <w:bidi/>
+        <w:ind w:firstLine="360"/>
+        <w:rPr>
+          <w:rFonts w:ascii="IRANSans(FaNum)" w:hAnsi="IRANSans(FaNum)" w:cs="B Nazanin"/>
+          <w:rtl/>
+          <w:lang w:bidi="fa-IR"/>
+        </w:rPr>
+      </w:pPr>
+      <w:r>
+        <w:rPr>
+          <w:rFonts w:ascii="IRANSans(FaNum)" w:hAnsi="IRANSans(FaNum)" w:cs="B Nazanin"/>
+          <w:lang w:bidi="fa-IR"/>
+        </w:rPr>
+        <w:pict>
+          <v:shape id="_x0000_i1027" type="#_x0000_t75" style="width:461.4pt;height:156pt">
+            <v:imagedata r:id="rId13" o:title="image2020-8-2_11-36-54"/>
+          </v:shape>
+        </w:pict>
+      </w:r>
+    </w:p>
+    <w:p>
+      <w:pPr>
+        <w:bidi/>
+        <w:spacing w:after="0"/>
+        <w:ind w:firstLine="360"/>
+        <w:rPr>
+          <w:rFonts w:ascii="IRANSans(FaNum)" w:hAnsi="IRANSans(FaNum)" w:cs="B Nazanin"/>
+          <w:lang w:bidi="fa-IR"/>
+        </w:rPr>
+      </w:pPr>
+      <w:r>
+        <w:rPr>
+          <w:rFonts w:ascii="IRANSans(FaNum)" w:hAnsi="IRANSans(FaNum)" w:cs="B Nazanin" w:hint="cs"/>
+          <w:rtl/>
+          <w:lang w:bidi="fa-IR"/>
+        </w:rPr>
+        <w:t xml:space="preserve">در مرحله 2 آمدیم و </w:t>
+      </w:r>
+      <w:r>
+        <w:rPr>
+          <w:rFonts w:ascii="IRANSans(FaNum)" w:hAnsi="IRANSans(FaNum)" w:cs="B Nazanin"/>
+          <w:lang w:bidi="fa-IR"/>
+        </w:rPr>
+        <w:t>Query String</w:t>
+      </w:r>
+      <w:r>
+        <w:rPr>
+          <w:rFonts w:ascii="IRANSans(FaNum)" w:hAnsi="IRANSans(FaNum)" w:cs="B Nazanin" w:hint="cs"/>
+          <w:rtl/>
+          <w:lang w:bidi="fa-IR"/>
+        </w:rPr>
+        <w:t xml:space="preserve"> را به سرویس اضافه میکنیم . </w:t>
+      </w:r>
+      <w:r>
+        <w:rPr>
+          <w:rFonts w:ascii="IRANSans(FaNum)" w:hAnsi="IRANSans(FaNum)" w:cs="B Nazanin" w:hint="cs"/>
+          <w:rtl/>
+          <w:lang w:bidi="fa-IR"/>
+        </w:rPr>
+        <w:t xml:space="preserve">این سرویس ، مقدار را از </w:t>
+      </w:r>
+      <w:r>
+        <w:rPr>
+          <w:rFonts w:ascii="IRANSans(FaNum)" w:hAnsi="IRANSans(FaNum)" w:cs="B Nazanin"/>
+          <w:lang w:bidi="fa-IR"/>
+        </w:rPr>
+        <w:t>query string</w:t>
+      </w:r>
+      <w:r>
+        <w:rPr>
+          <w:rFonts w:ascii="IRANSans(FaNum)" w:hAnsi="IRANSans(FaNum)" w:cs="B Nazanin" w:hint="cs"/>
+          <w:rtl/>
+          <w:lang w:bidi="fa-IR"/>
+        </w:rPr>
+        <w:t xml:space="preserve"> میخواند و مقدار.</w:t>
+      </w:r>
+    </w:p>
+    <w:p>
+      <w:pPr>
+        <w:bidi/>
+        <w:spacing w:after="0"/>
+        <w:ind w:firstLine="360"/>
+        <w:rPr>
+          <w:rFonts w:ascii="IRANSans(FaNum)" w:hAnsi="IRANSans(FaNum)" w:cs="B Nazanin" w:hint="cs"/>
+          <w:rtl/>
+          <w:lang w:bidi="fa-IR"/>
+        </w:rPr>
+      </w:pPr>
+      <w:r>
+        <w:rPr>
+          <w:rFonts w:ascii="IRANSans(FaNum)" w:hAnsi="IRANSans(FaNum)" w:cs="B Nazanin"/>
+          <w:lang w:bidi="fa-IR"/>
+        </w:rPr>
+        <w:t xml:space="preserve">Hello </w:t>
+      </w:r>
+      <w:r>
+        <w:rPr>
+          <w:rFonts w:ascii="IRANSans(FaNum)" w:hAnsi="IRANSans(FaNum)" w:cs="B Nazanin" w:hint="cs"/>
+          <w:rtl/>
+          <w:lang w:bidi="fa-IR"/>
+        </w:rPr>
+        <w:t xml:space="preserve"> را قبل از آن میگذارد</w:t>
+      </w:r>
+      <w:r>
+        <w:rPr>
+          <w:rFonts w:ascii="IRANSans(FaNum)" w:hAnsi="IRANSans(FaNum)" w:cs="B Nazanin" w:hint="cs"/>
+          <w:rtl/>
+          <w:lang w:bidi="fa-IR"/>
+        </w:rPr>
+        <w:t xml:space="preserve"> </w:t>
+      </w:r>
+    </w:p>
+    <w:p>
+      <w:pPr>
+        <w:bidi/>
+        <w:ind w:firstLine="360"/>
+        <w:rPr>
+          <w:rFonts w:ascii="IRANSans(FaNum)" w:hAnsi="IRANSans(FaNum)" w:cs="B Nazanin" w:hint="cs"/>
+          <w:rtl/>
+          <w:lang w:bidi="fa-IR"/>
+        </w:rPr>
+      </w:pPr>
+      <w:r>
+        <w:rPr>
+          <w:rFonts w:ascii="IRANSans(FaNum)" w:hAnsi="IRANSans(FaNum)" w:cs="B Nazanin" w:hint="cs"/>
+          <w:lang w:bidi="fa-IR"/>
+        </w:rPr>
+        <w:lastRenderedPageBreak/>
+        <w:pict>
+          <v:shape id="_x0000_i1028" type="#_x0000_t75" style="width:461.4pt;height:156pt">
+            <v:imagedata r:id="rId14" o:title="image2020-8-2_11-41-50"/>
+          </v:shape>
+        </w:pict>
+      </w:r>
+    </w:p>
+    <w:p>
+      <w:pPr>
+        <w:bidi/>
+        <w:ind w:firstLine="360"/>
+        <w:rPr>
           <w:rFonts w:cs="B Nazanin" w:hint="cs"/>
           <w:rtl/>
+          <w:lang w:bidi="fa-IR"/>
         </w:rPr>
       </w:pPr>
       <w:r>
         <w:rPr>
           <w:rFonts w:cs="B Nazanin" w:hint="cs"/>
           <w:rtl/>
-        </w:rPr>
-        <w:t>.....</w:t>
+          <w:lang w:bidi="fa-IR"/>
+        </w:rPr>
+        <w:t xml:space="preserve">توجه : برای این 2 مرحله و کلا از اینجا به بعد ، کلاس </w:t>
+      </w:r>
+      <w:r>
+        <w:rPr>
+          <w:rFonts w:cs="B Nazanin"/>
+          <w:lang w:bidi="fa-IR"/>
+        </w:rPr>
+        <w:t>JerseyConfig</w:t>
+      </w:r>
+      <w:r>
+        <w:rPr>
+          <w:rFonts w:cs="B Nazanin" w:hint="cs"/>
+          <w:rtl/>
+          <w:lang w:bidi="fa-IR"/>
+        </w:rPr>
+        <w:t xml:space="preserve"> را در پوشه </w:t>
+      </w:r>
+      <w:r>
+        <w:rPr>
+          <w:rFonts w:cs="B Nazanin"/>
+          <w:lang w:bidi="fa-IR"/>
+        </w:rPr>
+        <w:t>config</w:t>
+      </w:r>
+      <w:r>
+        <w:rPr>
+          <w:rFonts w:cs="B Nazanin" w:hint="cs"/>
+          <w:rtl/>
+          <w:lang w:bidi="fa-IR"/>
+        </w:rPr>
+        <w:t xml:space="preserve">  ساخته بودیم . </w:t>
+      </w:r>
+      <w:r>
+        <w:rPr>
+          <w:rFonts w:cs="B Nazanin" w:hint="cs"/>
+          <w:rtl/>
+          <w:lang w:bidi="fa-IR"/>
+        </w:rPr>
+        <w:t xml:space="preserve">این کلاس برای معرفی </w:t>
+      </w:r>
+      <w:r>
+        <w:rPr>
+          <w:rFonts w:cs="B Nazanin"/>
+          <w:lang w:bidi="fa-IR"/>
+        </w:rPr>
+        <w:t>end-point</w:t>
+      </w:r>
+      <w:r>
+        <w:rPr>
+          <w:rFonts w:cs="B Nazanin" w:hint="cs"/>
+          <w:rtl/>
+          <w:lang w:bidi="fa-IR"/>
+        </w:rPr>
+        <w:t xml:space="preserve"> های </w:t>
+      </w:r>
+      <w:r>
+        <w:rPr>
+          <w:rFonts w:cs="B Nazanin"/>
+          <w:lang w:bidi="fa-IR"/>
+        </w:rPr>
+        <w:t>Jersey</w:t>
+      </w:r>
+      <w:r>
+        <w:rPr>
+          <w:rFonts w:cs="B Nazanin" w:hint="cs"/>
+          <w:rtl/>
+          <w:lang w:bidi="fa-IR"/>
+        </w:rPr>
+        <w:t xml:space="preserve"> به </w:t>
+      </w:r>
+      <w:r>
+        <w:rPr>
+          <w:rFonts w:cs="B Nazanin"/>
+          <w:lang w:bidi="fa-IR"/>
+        </w:rPr>
+        <w:t>Spring-boot</w:t>
+      </w:r>
+      <w:r>
+        <w:rPr>
+          <w:rFonts w:cs="B Nazanin" w:hint="cs"/>
+          <w:rtl/>
+          <w:lang w:bidi="fa-IR"/>
+        </w:rPr>
+        <w:t xml:space="preserve"> ایجاد شده است. </w:t>
+      </w:r>
+      <w:r>
+        <w:rPr>
+          <w:rFonts w:cs="B Nazanin" w:hint="cs"/>
+          <w:rtl/>
+          <w:lang w:bidi="fa-IR"/>
+        </w:rPr>
+        <w:t xml:space="preserve">ساختار سلسله مراتبی به این صورت خواهد بود : </w:t>
       </w:r>
     </w:p>
     <w:p>
       <w:pPr>
         <w:bidi/>
         <w:ind w:firstLine="360"/>
+        <w:jc w:val="center"/>
+        <w:rPr>
+          <w:rFonts w:cs="B Nazanin"/>
+          <w:lang w:bidi="fa-IR"/>
+        </w:rPr>
+      </w:pPr>
+      <w:r>
+        <w:rPr>
+          <w:rFonts w:cs="B Nazanin"/>
+          <w:lang w:bidi="fa-IR"/>
+        </w:rPr>
+        <w:pict>
+          <v:shape id="_x0000_i1029" type="#_x0000_t75" style="width:255pt;height:263.4pt">
+            <v:imagedata r:id="rId15" o:title="image2020-8-2_12-17-53"/>
+          </v:shape>
+        </w:pict>
+      </w:r>
+    </w:p>
+    <w:p>
+      <w:pPr>
+        <w:bidi/>
+        <w:ind w:firstLine="360"/>
+        <w:rPr>
+          <w:rFonts w:cs="B Nazanin"/>
+          <w:rtl/>
+        </w:rPr>
+      </w:pPr>
+      <w:r>
+        <w:rPr>
+          <w:rFonts w:cs="B Nazanin" w:hint="cs"/>
+          <w:rtl/>
+          <w:lang w:bidi="fa-IR"/>
+        </w:rPr>
+        <w:t xml:space="preserve">توجه : </w:t>
+      </w:r>
+      <w:r>
+        <w:rPr>
+          <w:rFonts w:cs="B Nazanin"/>
+          <w:rtl/>
+        </w:rPr>
+        <w:t>با استفاده از</w:t>
+      </w:r>
+      <w:r>
+        <w:rPr>
+          <w:rFonts w:cs="B Nazanin"/>
+          <w:lang w:bidi="fa-IR"/>
+        </w:rPr>
+        <w:t xml:space="preserve"> ApplicationPath </w:t>
+      </w:r>
+      <w:r>
+        <w:rPr>
+          <w:rFonts w:cs="B Nazanin"/>
+          <w:rtl/>
+        </w:rPr>
+        <w:t>می توانید بخش پایه ی</w:t>
+      </w:r>
+      <w:r>
+        <w:rPr>
+          <w:rFonts w:cs="B Nazanin"/>
+          <w:lang w:bidi="fa-IR"/>
+        </w:rPr>
+        <w:t xml:space="preserve"> URL </w:t>
+      </w:r>
+      <w:r>
+        <w:rPr>
+          <w:rFonts w:cs="B Nazanin"/>
+          <w:rtl/>
+        </w:rPr>
+        <w:t>های پروژه را تنظیم کنید</w:t>
+      </w:r>
+    </w:p>
+    <w:p>
+      <w:pPr>
+        <w:bidi/>
+        <w:ind w:firstLine="360"/>
+        <w:rPr>
+          <w:rFonts w:cs="B Nazanin"/>
+          <w:rtl/>
+        </w:rPr>
+      </w:pPr>
+      <w:r>
+        <w:rPr>
+          <w:rFonts w:cs="B Nazanin" w:hint="cs"/>
+          <w:rtl/>
+        </w:rPr>
+        <w:t xml:space="preserve">توجه : </w:t>
+      </w:r>
+      <w:r>
+        <w:rPr>
+          <w:rFonts w:cs="B Nazanin"/>
+          <w:rtl/>
+        </w:rPr>
+        <w:t>با استفاده از</w:t>
+      </w:r>
+      <w:r>
+        <w:rPr>
+          <w:rFonts w:cs="B Nazanin"/>
+        </w:rPr>
+        <w:t xml:space="preserve"> packages </w:t>
+      </w:r>
+      <w:r>
+        <w:rPr>
+          <w:rFonts w:cs="B Nazanin"/>
+          <w:rtl/>
+        </w:rPr>
+        <w:t>می توانید یک پکیج جاوا را به عنوان محل</w:t>
+      </w:r>
+      <w:r>
+        <w:rPr>
+          <w:rFonts w:cs="B Nazanin"/>
+        </w:rPr>
+        <w:t xml:space="preserve"> end-point </w:t>
+      </w:r>
+      <w:r>
+        <w:rPr>
+          <w:rFonts w:cs="B Nazanin"/>
+          <w:rtl/>
+        </w:rPr>
+        <w:t>ها ثبت کنید</w:t>
+      </w:r>
+      <w:r>
+        <w:rPr>
+          <w:rFonts w:cs="B Nazanin"/>
+        </w:rPr>
+        <w:t>.</w:t>
+      </w:r>
+    </w:p>
+    <w:p>
+      <w:pPr>
+        <w:bidi/>
+        <w:ind w:left="360"/>
+        <w:rPr>
+          <w:rFonts w:cs="B Nazanin"/>
+        </w:rPr>
+      </w:pPr>
+      <w:r>
+        <w:rPr>
+          <w:rFonts w:cs="B Nazanin" w:hint="cs"/>
+          <w:rtl/>
+        </w:rPr>
+        <w:t xml:space="preserve">توجه : </w:t>
+      </w:r>
+      <w:r>
+        <w:rPr>
+          <w:rFonts w:cs="B Nazanin"/>
+          <w:rtl/>
+        </w:rPr>
+        <w:t>کلاس سرویس</w:t>
+      </w:r>
+      <w:r>
+        <w:rPr>
+          <w:rFonts w:cs="B Nazanin"/>
+        </w:rPr>
+        <w:t xml:space="preserve"> GreetingService </w:t>
+      </w:r>
+      <w:r>
+        <w:rPr>
+          <w:rFonts w:cs="B Nazanin"/>
+          <w:rtl/>
+        </w:rPr>
+        <w:t>را باید تبدیل به</w:t>
+      </w:r>
+      <w:r>
+        <w:rPr>
+          <w:rFonts w:cs="B Nazanin"/>
+        </w:rPr>
+        <w:t xml:space="preserve"> Bean </w:t>
+      </w:r>
+      <w:r>
+        <w:rPr>
+          <w:rFonts w:cs="B Nazanin"/>
+          <w:rtl/>
+        </w:rPr>
+        <w:t>کنیم. به این منظور باید روی کلاس</w:t>
+      </w:r>
+      <w:r>
+        <w:rPr>
+          <w:rFonts w:cs="B Nazanin"/>
+        </w:rPr>
+        <w:t xml:space="preserve"> Component@ </w:t>
+      </w:r>
+      <w:r>
+        <w:rPr>
+          <w:rFonts w:cs="B Nazanin"/>
+          <w:rtl/>
+        </w:rPr>
+        <w:t xml:space="preserve">استفاده </w:t>
+      </w:r>
+      <w:r>
+        <w:rPr>
+          <w:rFonts w:cs="B Nazanin"/>
+        </w:rPr>
+        <w:t xml:space="preserve"> </w:t>
+      </w:r>
+      <w:r>
+        <w:rPr>
+          <w:rFonts w:cs="B Nazanin"/>
+          <w:rtl/>
+        </w:rPr>
+        <w:t>کنیم</w:t>
+      </w:r>
+      <w:r>
+        <w:rPr>
+          <w:rFonts w:cs="B Nazanin"/>
+        </w:rPr>
+        <w:t>.</w:t>
+      </w:r>
+    </w:p>
+    <w:p>
+      <w:pPr>
+        <w:bidi/>
+        <w:ind w:left="360"/>
+        <w:rPr>
+          <w:rFonts w:cs="B Nazanin" w:hint="cs"/>
+          <w:rtl/>
+          <w:lang w:bidi="fa-IR"/>
+        </w:rPr>
+      </w:pPr>
+      <w:r>
+        <w:rPr>
+          <w:rFonts w:cs="B Nazanin" w:hint="cs"/>
+          <w:rtl/>
+          <w:lang w:bidi="fa-IR"/>
+        </w:rPr>
+        <w:t xml:space="preserve">توجه : </w:t>
+      </w:r>
+      <w:r>
+        <w:rPr>
+          <w:rFonts w:cs="B Nazanin"/>
+          <w:rtl/>
+        </w:rPr>
+        <w:t>اسپرینگ هنگام بالا آمدن وب اپلیکیشن پروژه را اسکن می کند و کلاس هایی که دارای</w:t>
+      </w:r>
+      <w:r>
+        <w:rPr>
+          <w:rFonts w:cs="B Nazanin"/>
+          <w:lang w:bidi="fa-IR"/>
+        </w:rPr>
+        <w:t xml:space="preserve"> Component@ </w:t>
+      </w:r>
+      <w:r>
+        <w:rPr>
+          <w:rFonts w:cs="B Nazanin"/>
+          <w:rtl/>
+        </w:rPr>
+        <w:t>هستند را</w:t>
+      </w:r>
+      <w:r>
+        <w:rPr>
+          <w:rFonts w:cs="B Nazanin"/>
+          <w:lang w:bidi="fa-IR"/>
+        </w:rPr>
+        <w:t xml:space="preserve"> Instantiate </w:t>
+      </w:r>
+      <w:r>
+        <w:rPr>
+          <w:rFonts w:cs="B Nazanin"/>
+          <w:rtl/>
+        </w:rPr>
+        <w:t>می کند و هنگام نیاز (مثلا وقتی آدرس یک سرویس را در مرورگر می نویسیم و سرویس را فراخوانی می کنیم.) از آنها استفاده می کند</w:t>
+      </w:r>
+      <w:r>
+        <w:rPr>
+          <w:rFonts w:cs="B Nazanin"/>
+          <w:lang w:bidi="fa-IR"/>
+        </w:rPr>
+        <w:t>.</w:t>
+      </w:r>
+    </w:p>
+    <w:p>
+      <w:pPr>
+        <w:bidi/>
+        <w:ind w:firstLine="360"/>
+        <w:rPr>
+          <w:rFonts w:cs="B Nazanin"/>
+          <w:rtl/>
+          <w:lang w:bidi="fa-IR"/>
+        </w:rPr>
+      </w:pPr>
+      <w:r>
+        <w:rPr>
+          <w:rFonts w:cs="B Nazanin" w:hint="cs"/>
+          <w:rtl/>
+          <w:lang w:bidi="fa-IR"/>
+        </w:rPr>
+        <w:lastRenderedPageBreak/>
+        <w:t xml:space="preserve">حالا در مرحله 3 قرار  هست که </w:t>
+      </w:r>
+      <w:r>
+        <w:rPr>
+          <w:rFonts w:cs="B Nazanin" w:hint="cs"/>
+          <w:rtl/>
+          <w:lang w:bidi="fa-IR"/>
+        </w:rPr>
+        <w:t xml:space="preserve">2 تا </w:t>
+      </w:r>
+      <w:r>
+        <w:rPr>
+          <w:rFonts w:cs="B Nazanin"/>
+          <w:lang w:bidi="fa-IR"/>
+        </w:rPr>
+        <w:t>query param</w:t>
+      </w:r>
+      <w:r>
+        <w:rPr>
+          <w:rFonts w:cs="B Nazanin" w:hint="cs"/>
+          <w:rtl/>
+          <w:lang w:bidi="fa-IR"/>
+        </w:rPr>
+        <w:t xml:space="preserve"> بگیریم اولی </w:t>
+      </w:r>
+      <w:r>
+        <w:rPr>
+          <w:rFonts w:cs="B Nazanin"/>
+          <w:lang w:bidi="fa-IR"/>
+        </w:rPr>
+        <w:t>user</w:t>
+      </w:r>
+      <w:r>
+        <w:rPr>
+          <w:rFonts w:cs="B Nazanin" w:hint="cs"/>
+          <w:rtl/>
+          <w:lang w:bidi="fa-IR"/>
+        </w:rPr>
+        <w:t xml:space="preserve"> و دومی </w:t>
+      </w:r>
+      <w:r>
+        <w:rPr>
+          <w:rFonts w:cs="B Nazanin"/>
+          <w:lang w:bidi="fa-IR"/>
+        </w:rPr>
+        <w:t>honorific</w:t>
+      </w:r>
+      <w:r>
+        <w:rPr>
+          <w:rFonts w:cs="B Nazanin" w:hint="cs"/>
+          <w:rtl/>
+          <w:lang w:bidi="fa-IR"/>
+        </w:rPr>
+        <w:t xml:space="preserve"> . </w:t>
+      </w:r>
+    </w:p>
+    <w:p>
+      <w:pPr>
+        <w:bidi/>
+        <w:ind w:firstLine="360"/>
+        <w:rPr>
+          <w:rFonts w:cs="B Nazanin" w:hint="cs"/>
+          <w:rtl/>
+          <w:lang w:bidi="fa-IR"/>
+        </w:rPr>
+      </w:pPr>
+      <w:r>
+        <w:rPr>
+          <w:rFonts w:cs="B Nazanin" w:hint="cs"/>
+          <w:rtl/>
+          <w:lang w:bidi="fa-IR"/>
+        </w:rPr>
+        <w:t>تصاویری از خروجی مورد انتظار:</w:t>
+      </w:r>
+    </w:p>
+    <w:p>
+      <w:pPr>
+        <w:bidi/>
+        <w:ind w:firstLine="360"/>
+        <w:rPr>
+          <w:rFonts w:cs="B Nazanin"/>
+          <w:rtl/>
+          <w:lang w:bidi="fa-IR"/>
+        </w:rPr>
+      </w:pPr>
+      <w:r>
+        <w:rPr>
+          <w:rFonts w:cs="B Nazanin"/>
+          <w:lang w:bidi="fa-IR"/>
+        </w:rPr>
+        <w:pict>
+          <v:shape id="_x0000_i1031" type="#_x0000_t75" style="width:468pt;height:147pt">
+            <v:imagedata r:id="rId16" o:title="image2020-8-2_14-0-5"/>
+          </v:shape>
+        </w:pict>
+      </w:r>
+    </w:p>
+    <w:p>
+      <w:pPr>
+        <w:bidi/>
+        <w:ind w:firstLine="360"/>
+        <w:rPr>
+          <w:rFonts w:cs="B Nazanin"/>
+          <w:rtl/>
+          <w:lang w:bidi="fa-IR"/>
+        </w:rPr>
+      </w:pPr>
+    </w:p>
+    <w:p>
+      <w:pPr>
+        <w:bidi/>
+        <w:ind w:firstLine="360"/>
+        <w:rPr>
+          <w:rFonts w:cs="B Nazanin"/>
+          <w:lang w:bidi="fa-IR"/>
+        </w:rPr>
+      </w:pPr>
+      <w:r>
+        <w:rPr>
+          <w:rFonts w:cs="B Nazanin"/>
+          <w:lang w:bidi="fa-IR"/>
+        </w:rPr>
+        <w:pict>
+          <v:shape id="_x0000_i1032" type="#_x0000_t75" style="width:468pt;height:147pt">
+            <v:imagedata r:id="rId17" o:title="image2020-8-2_13-58-59"/>
+          </v:shape>
+        </w:pict>
+      </w:r>
+    </w:p>
+    <w:p>
+      <w:pPr>
+        <w:bidi/>
+        <w:ind w:firstLine="360"/>
+        <w:rPr>
+          <w:rFonts w:cs="B Nazanin"/>
+          <w:rtl/>
+          <w:lang w:bidi="fa-IR"/>
+        </w:rPr>
+      </w:pPr>
+    </w:p>
+    <w:p>
+      <w:pPr>
+        <w:bidi/>
+        <w:ind w:firstLine="360"/>
+        <w:rPr>
+          <w:rFonts w:cs="B Nazanin"/>
+          <w:rtl/>
+          <w:lang w:bidi="fa-IR"/>
+        </w:rPr>
+      </w:pPr>
+      <w:r>
+        <w:rPr>
+          <w:rFonts w:cs="B Nazanin"/>
+          <w:lang w:bidi="fa-IR"/>
+        </w:rPr>
+        <w:pict>
+          <v:shape id="_x0000_i1034" type="#_x0000_t75" style="width:468pt;height:147pt">
+            <v:imagedata r:id="rId18" o:title="image2020-8-2_13-56-50"/>
+          </v:shape>
+        </w:pict>
+      </w:r>
+    </w:p>
+    <w:p>
+      <w:pPr>
+        <w:bidi/>
+        <w:ind w:firstLine="360"/>
+        <w:rPr>
+          <w:rFonts w:cs="B Nazanin" w:hint="cs"/>
+          <w:rtl/>
+          <w:lang w:bidi="fa-IR"/>
+        </w:rPr>
+      </w:pPr>
+    </w:p>
+    <w:p>
+      <w:pPr>
+        <w:bidi/>
+        <w:ind w:firstLine="360"/>
+        <w:rPr>
+          <w:rFonts w:cs="B Nazanin"/>
+          <w:b/>
+          <w:bCs/>
+          <w:sz w:val="24"/>
+          <w:szCs w:val="24"/>
+          <w:rtl/>
+        </w:rPr>
+      </w:pPr>
+      <w:r>
         <w:rPr>
           <w:rFonts w:cs="B Nazanin" w:hint="cs"/>
           <w:b/>
@@ -3826,6 +4698,68 @@
           <w:szCs w:val="24"/>
           <w:rtl/>
         </w:rPr>
+        <w:t xml:space="preserve">اقدامات آینده : </w:t>
+      </w:r>
+    </w:p>
+    <w:p>
+      <w:pPr>
+        <w:bidi/>
+        <w:ind w:firstLine="360"/>
+        <w:rPr>
+          <w:rFonts w:cs="B Nazanin" w:hint="cs"/>
+          <w:rtl/>
+          <w:lang w:bidi="fa-IR"/>
+        </w:rPr>
+      </w:pPr>
+      <w:r>
+        <w:rPr>
+          <w:rFonts w:cs="B Nazanin" w:hint="cs"/>
+          <w:rtl/>
+        </w:rPr>
+        <w:t xml:space="preserve">آشنایی با </w:t>
+      </w:r>
+      <w:r>
+        <w:rPr>
+          <w:rFonts w:cs="B Nazanin"/>
+        </w:rPr>
+        <w:t>Integration Test</w:t>
+      </w:r>
+      <w:r>
+        <w:rPr>
+          <w:rFonts w:cs="B Nazanin" w:hint="cs"/>
+          <w:rtl/>
+          <w:lang w:bidi="fa-IR"/>
+        </w:rPr>
+        <w:t xml:space="preserve"> و مطالعه مستندات وشاید بازگشت به کتاب </w:t>
+      </w:r>
+      <w:r>
+        <w:rPr>
+          <w:rFonts w:cs="B Nazanin"/>
+          <w:lang w:bidi="fa-IR"/>
+        </w:rPr>
+        <w:t>Rest</w:t>
+      </w:r>
+      <w:r>
+        <w:rPr>
+          <w:rFonts w:cs="B Nazanin" w:hint="cs"/>
+          <w:rtl/>
+          <w:lang w:bidi="fa-IR"/>
+        </w:rPr>
+        <w:t xml:space="preserve"> </w:t>
+      </w:r>
+    </w:p>
+    <w:p>
+      <w:pPr>
+        <w:bidi/>
+        <w:ind w:firstLine="360"/>
+        <w:rPr>
+          <w:rFonts w:cs="B Nazanin"/>
+          <w:b/>
+          <w:bCs/>
+          <w:sz w:val="24"/>
+          <w:szCs w:val="24"/>
+          <w:rtl/>
+        </w:rPr>
       </w:pPr>
       <w:r>
         <w:rPr>
@@ -3836,7 +4770,292 @@
           <w:szCs w:val="24"/>
           <w:rtl/>
         </w:rPr>
-        <w:t xml:space="preserve">اقدامات انجام شده : </w:t>
+        <w:lastRenderedPageBreak/>
+        <w:t xml:space="preserve">مشکلات پیش آمده : </w:t>
+      </w:r>
+    </w:p>
+    <w:p>
+      <w:pPr>
+        <w:pStyle w:val="ListParagraph"/>
+        <w:numPr>
+          <w:ilvl w:val="0"/>
+          <w:numId w:val="9"/>
+        </w:numPr>
+        <w:bidi/>
+        <w:rPr>
+          <w:rFonts w:cs="B Nazanin" w:hint="cs"/>
+        </w:rPr>
+      </w:pPr>
+      <w:r>
+        <w:rPr>
+          <w:rFonts w:cs="B Nazanin" w:hint="cs"/>
+          <w:rtl/>
+        </w:rPr>
+        <w:t xml:space="preserve">مشکل متغیر </w:t>
+      </w:r>
+      <w:r>
+        <w:rPr>
+          <w:rFonts w:cs="B Nazanin"/>
+        </w:rPr>
+        <w:t>log</w:t>
+      </w:r>
+      <w:r>
+        <w:rPr>
+          <w:rFonts w:cs="B Nazanin" w:hint="cs"/>
+          <w:rtl/>
+          <w:lang w:bidi="fa-IR"/>
+        </w:rPr>
+        <w:t xml:space="preserve"> در پلاگین </w:t>
+      </w:r>
+      <w:r>
+        <w:rPr>
+          <w:rFonts w:cs="B Nazanin"/>
+          <w:lang w:bidi="fa-IR"/>
+        </w:rPr>
+        <w:t>Lombok</w:t>
+      </w:r>
+      <w:r>
+        <w:rPr>
+          <w:rFonts w:cs="B Nazanin" w:hint="cs"/>
+          <w:rtl/>
+          <w:lang w:bidi="fa-IR"/>
+        </w:rPr>
+        <w:t xml:space="preserve"> که زیر آن در </w:t>
+      </w:r>
+      <w:r>
+        <w:rPr>
+          <w:rFonts w:cs="B Nazanin"/>
+          <w:lang w:bidi="fa-IR"/>
+        </w:rPr>
+        <w:t>IDE</w:t>
+      </w:r>
+      <w:r>
+        <w:rPr>
+          <w:rFonts w:cs="B Nazanin" w:hint="cs"/>
+          <w:rtl/>
+          <w:lang w:bidi="fa-IR"/>
+        </w:rPr>
+        <w:t xml:space="preserve"> ، خط قرمز می انداخت . راه حل آن بود که میبایست این پلاگین را نصب میکردم .</w:t>
+      </w:r>
+    </w:p>
+    <w:p>
+      <w:pPr>
+        <w:pStyle w:val="ListParagraph"/>
+        <w:numPr>
+          <w:ilvl w:val="0"/>
+          <w:numId w:val="9"/>
+        </w:numPr>
+        <w:bidi/>
+        <w:rPr>
+          <w:rFonts w:cs="B Nazanin" w:hint="cs"/>
+        </w:rPr>
+      </w:pPr>
+      <w:r>
+        <w:rPr>
+          <w:rFonts w:cs="B Nazanin" w:hint="cs"/>
+          <w:rtl/>
+          <w:lang w:bidi="fa-IR"/>
+        </w:rPr>
+        <w:t xml:space="preserve">مشکل در اینکه برای </w:t>
+      </w:r>
+      <w:r>
+        <w:rPr>
+          <w:rFonts w:cs="B Nazanin"/>
+          <w:lang w:bidi="fa-IR"/>
+        </w:rPr>
+        <w:t>unit test</w:t>
+      </w:r>
+      <w:r>
+        <w:rPr>
+          <w:rFonts w:cs="B Nazanin" w:hint="cs"/>
+          <w:rtl/>
+          <w:lang w:bidi="fa-IR"/>
+        </w:rPr>
+        <w:t xml:space="preserve"> نوشتن چه کلاسی بنویسم ؟ مکان نوشتن را به درستی فهمیده بودم اما اینکه مثلا از فریمورک </w:t>
+      </w:r>
+      <w:r>
+        <w:rPr>
+          <w:rFonts w:cs="B Nazanin"/>
+          <w:lang w:bidi="fa-IR"/>
+        </w:rPr>
+        <w:t xml:space="preserve"> </w:t>
+      </w:r>
+      <w:r>
+        <w:rPr>
+          <w:rFonts w:cs="B Nazanin" w:hint="cs"/>
+          <w:rtl/>
+          <w:lang w:bidi="fa-IR"/>
+        </w:rPr>
+        <w:t xml:space="preserve"> </w:t>
+      </w:r>
+      <w:r>
+        <w:rPr>
+          <w:rFonts w:cs="B Nazanin"/>
+          <w:lang w:bidi="fa-IR"/>
+        </w:rPr>
+        <w:t>JerseyTest</w:t>
+      </w:r>
+      <w:r>
+        <w:rPr>
+          <w:rFonts w:cs="B Nazanin" w:hint="cs"/>
+          <w:rtl/>
+          <w:lang w:bidi="fa-IR"/>
+        </w:rPr>
+        <w:t xml:space="preserve"> استفاده کنم یا نه شک داشتم و مستندات هم در این زمینه کامل نبود و در نهایت با کمک منتور (آقای حقوقی) متوجه شدم و کلاس </w:t>
+      </w:r>
+      <w:r>
+        <w:rPr>
+          <w:rFonts w:cs="B Nazanin"/>
+          <w:lang w:bidi="fa-IR"/>
+        </w:rPr>
+        <w:t>GreetingServiceUnitTest</w:t>
+      </w:r>
+      <w:r>
+        <w:rPr>
+          <w:rFonts w:cs="B Nazanin" w:hint="cs"/>
+          <w:rtl/>
+          <w:lang w:bidi="fa-IR"/>
+        </w:rPr>
+        <w:t xml:space="preserve"> را نوشتم .</w:t>
+      </w:r>
+    </w:p>
+    <w:p>
+      <w:pPr>
+        <w:pStyle w:val="ListParagraph"/>
+        <w:numPr>
+          <w:ilvl w:val="0"/>
+          <w:numId w:val="9"/>
+        </w:numPr>
+        <w:bidi/>
+        <w:rPr>
+          <w:rFonts w:cs="B Nazanin"/>
+        </w:rPr>
+      </w:pPr>
+      <w:r>
+        <w:rPr>
+          <w:rFonts w:cs="B Nazanin" w:hint="cs"/>
+          <w:rtl/>
+          <w:lang w:bidi="fa-IR"/>
+        </w:rPr>
+        <w:t xml:space="preserve">مشکل دیگر که با گوشزد منتور تصحیح شد در مورد نام متد موجود در کلاس </w:t>
+      </w:r>
+      <w:r>
+        <w:rPr>
+          <w:rFonts w:cs="B Nazanin"/>
+          <w:lang w:bidi="fa-IR"/>
+        </w:rPr>
+        <w:t>GreetingService</w:t>
+      </w:r>
+      <w:r>
+        <w:rPr>
+          <w:rFonts w:cs="B Nazanin" w:hint="cs"/>
+          <w:rtl/>
+          <w:lang w:bidi="fa-IR"/>
+        </w:rPr>
+        <w:t xml:space="preserve"> بود .که </w:t>
+      </w:r>
+      <w:r>
+        <w:rPr>
+          <w:rFonts w:cs="B Nazanin"/>
+          <w:lang w:bidi="fa-IR"/>
+        </w:rPr>
+        <w:t>Refactor</w:t>
+      </w:r>
+      <w:r>
+        <w:rPr>
+          <w:rFonts w:cs="B Nazanin" w:hint="cs"/>
+          <w:rtl/>
+          <w:lang w:bidi="fa-IR"/>
+        </w:rPr>
+        <w:t xml:space="preserve"> شد و همچنین مشکل دیگر در پیاده سازی منطق این کلاس بود که پیشنهاد شد به جای پیاده سازی سختی که خودم انجام دادم از متد اماده </w:t>
+      </w:r>
+      <w:r>
+        <w:rPr>
+          <w:rFonts w:cs="B Nazanin"/>
+          <w:lang w:bidi="fa-IR"/>
+        </w:rPr>
+        <w:t>hasText()</w:t>
+      </w:r>
+      <w:r>
+        <w:rPr>
+          <w:rFonts w:cs="B Nazanin" w:hint="cs"/>
+          <w:rtl/>
+          <w:lang w:bidi="fa-IR"/>
+        </w:rPr>
+        <w:t xml:space="preserve"> در کتابخانه </w:t>
+      </w:r>
+      <w:r>
+        <w:rPr>
+          <w:rFonts w:cs="B Nazanin"/>
+          <w:lang w:bidi="fa-IR"/>
+        </w:rPr>
+        <w:t>StringUtils</w:t>
+      </w:r>
+      <w:r>
+        <w:rPr>
+          <w:rFonts w:cs="B Nazanin" w:hint="cs"/>
+          <w:rtl/>
+          <w:lang w:bidi="fa-IR"/>
+        </w:rPr>
+        <w:t xml:space="preserve"> استفاده کنم . و همین کار را هم کردم . </w:t>
+      </w:r>
+    </w:p>
+    <w:p>
+      <w:pPr>
+        <w:pBdr>
+          <w:bottom w:val="single" w:sz="12" w:space="1" w:color="auto"/>
+        </w:pBdr>
+        <w:bidi/>
+        <w:rPr>
+          <w:rFonts w:cs="B Nazanin"/>
+          <w:rtl/>
+          <w:lang w:bidi="fa-IR"/>
+        </w:rPr>
+      </w:pPr>
+      <w:r>
+        <w:rPr>
+          <w:rFonts w:cs="B Nazanin" w:hint="cs"/>
+          <w:rtl/>
+          <w:lang w:bidi="fa-IR"/>
+        </w:rPr>
+        <w:t xml:space="preserve"> </w:t>
+      </w:r>
+    </w:p>
+    <w:p>
+      <w:pPr>
+        <w:bidi/>
+        <w:rPr>
+          <w:rFonts w:cs="Calibri"/>
+          <w:rtl/>
+          <w:lang w:bidi="fa-IR"/>
+        </w:rPr>
+      </w:pPr>
+    </w:p>
+    <w:p>
+      <w:pPr>
+        <w:pStyle w:val="Style3"/>
+        <w:numPr>
+          <w:ilvl w:val="0"/>
+          <w:numId w:val="0"/>
+        </w:numPr>
+        <w:ind w:left="720" w:hanging="360"/>
+        <w:rPr>
+          <w:rtl/>
+        </w:rPr>
+      </w:pPr>
+      <w:r>
+        <w:rPr>
+          <w:rFonts w:hint="cs"/>
+          <w:rtl/>
+        </w:rPr>
+        <w:t xml:space="preserve">شماره گزارش : </w:t>
+      </w:r>
+      <w:r>
+        <w:rPr>
+          <w:rFonts w:hint="cs"/>
+          <w:rtl/>
+        </w:rPr>
+        <w:t>4</w:t>
       </w:r>
     </w:p>
     <w:p>
@@ -3844,22 +5063,15 @@
         <w:bidi/>
         <w:ind w:firstLine="360"/>
         <w:rPr>
-          <w:rFonts w:cs="B Nazanin" w:hint="cs"/>
-          <w:rtl/>
-        </w:rPr>
-      </w:pPr>
-      <w:r>
-        <w:rPr>
-          <w:rFonts w:cs="B Nazanin" w:hint="cs"/>
-          <w:rtl/>
-        </w:rPr>
-        <w:t>.....</w:t>
-      </w:r>
-    </w:p>
-    <w:p>
-      <w:pPr>
-        <w:bidi/>
-        <w:ind w:firstLine="360"/>
+          <w:rFonts w:cs="B Nazanin"/>
+          <w:b/>
+          <w:bCs/>
+          <w:sz w:val="24"/>
+          <w:szCs w:val="24"/>
+          <w:rtl/>
+        </w:rPr>
+      </w:pPr>
+      <w:r>
         <w:rPr>
           <w:rFonts w:cs="B Nazanin" w:hint="cs"/>
           <w:b/>
@@ -3868,7 +5080,8 @@
           <w:szCs w:val="24"/>
           <w:rtl/>
         </w:rPr>
-      </w:pPr>
+        <w:t>تاریخ :</w:t>
+      </w:r>
       <w:r>
         <w:rPr>
           <w:rFonts w:cs="B Nazanin" w:hint="cs"/>
@@ -3878,7 +5091,33 @@
           <w:szCs w:val="24"/>
           <w:rtl/>
         </w:rPr>
-        <w:t xml:space="preserve">اقدامات آینده : </w:t>
+        <w:t xml:space="preserve"> </w:t>
+      </w:r>
+      <w:r>
+        <w:rPr>
+          <w:rFonts w:ascii="IRANSans(FaNum)" w:hAnsi="IRANSans(FaNum)" w:cs="IRANSans(FaNum)"/>
+          <w:sz w:val="24"/>
+          <w:szCs w:val="24"/>
+          <w:rtl/>
+        </w:rPr>
+        <w:t>2</w:t>
+      </w:r>
+      <w:r>
+        <w:rPr>
+          <w:rFonts w:ascii="IRANSans(FaNum)" w:hAnsi="IRANSans(FaNum)" w:cs="IRANSans(FaNum)" w:hint="cs"/>
+          <w:sz w:val="24"/>
+          <w:szCs w:val="24"/>
+          <w:rtl/>
+        </w:rPr>
+        <w:t>4</w:t>
+      </w:r>
+      <w:r>
+        <w:rPr>
+          <w:rFonts w:ascii="IRANSans(FaNum)" w:hAnsi="IRANSans(FaNum)" w:cs="B Nazanin" w:hint="cs"/>
+          <w:rtl/>
+          <w:lang w:bidi="fa-IR"/>
+        </w:rPr>
+        <w:t>/.05/99  لغایت  /05/99</w:t>
       </w:r>
     </w:p>
     <w:p>
@@ -3886,22 +5125,59 @@
         <w:bidi/>
         <w:ind w:firstLine="360"/>
         <w:rPr>
+          <w:rFonts w:ascii="IRANSans(FaNum)" w:hAnsi="IRANSans(FaNum)" w:cs="B Nazanin"/>
+          <w:b/>
+          <w:bCs/>
+          <w:sz w:val="24"/>
+          <w:szCs w:val="24"/>
+          <w:rtl/>
+          <w:lang w:bidi="fa-IR"/>
+        </w:rPr>
+      </w:pPr>
+      <w:r>
+        <w:rPr>
+          <w:rFonts w:ascii="IRANSans(FaNum)" w:hAnsi="IRANSans(FaNum)" w:cs="B Nazanin" w:hint="cs"/>
+          <w:b/>
+          <w:bCs/>
+          <w:sz w:val="24"/>
+          <w:szCs w:val="24"/>
+          <w:rtl/>
+          <w:lang w:bidi="fa-IR"/>
+        </w:rPr>
+        <w:t xml:space="preserve">توضیح مختصری از آموزش های دیده شده این دوره : </w:t>
+      </w:r>
+    </w:p>
+    <w:p>
+      <w:pPr>
+        <w:bidi/>
+        <w:ind w:firstLine="360"/>
+        <w:rPr>
+          <w:rFonts w:cs="B Nazanin"/>
+          <w:rtl/>
+        </w:rPr>
+      </w:pPr>
+      <w:r>
+        <w:rPr>
           <w:rFonts w:cs="B Nazanin" w:hint="cs"/>
           <w:rtl/>
         </w:rPr>
-      </w:pPr>
-      <w:r>
-        <w:rPr>
-          <w:rFonts w:cs="B Nazanin" w:hint="cs"/>
-          <w:rtl/>
-        </w:rPr>
-        <w:t>......</w:t>
+        <w:t>.....</w:t>
       </w:r>
     </w:p>
     <w:p>
       <w:pPr>
         <w:bidi/>
         <w:ind w:firstLine="360"/>
+        <w:rPr>
+          <w:rFonts w:cs="B Nazanin"/>
+          <w:b/>
+          <w:bCs/>
+          <w:sz w:val="24"/>
+          <w:szCs w:val="24"/>
+          <w:rtl/>
+        </w:rPr>
+      </w:pPr>
+      <w:r>
         <w:rPr>
           <w:rFonts w:cs="B Nazanin" w:hint="cs"/>
           <w:b/>
@@ -3910,6 +5186,38 @@
           <w:szCs w:val="24"/>
           <w:rtl/>
         </w:rPr>
+        <w:t xml:space="preserve">اقدامات انجام شده : </w:t>
+      </w:r>
+    </w:p>
+    <w:p>
+      <w:pPr>
+        <w:bidi/>
+        <w:ind w:firstLine="360"/>
+        <w:rPr>
+          <w:rFonts w:cs="B Nazanin" w:hint="cs"/>
+          <w:rtl/>
+        </w:rPr>
+      </w:pPr>
+      <w:r>
+        <w:rPr>
+          <w:rFonts w:cs="B Nazanin" w:hint="cs"/>
+          <w:rtl/>
+        </w:rPr>
+        <w:t>.......</w:t>
+      </w:r>
+    </w:p>
+    <w:p>
+      <w:pPr>
+        <w:bidi/>
+        <w:ind w:firstLine="360"/>
+        <w:rPr>
+          <w:rFonts w:cs="B Nazanin"/>
+          <w:b/>
+          <w:bCs/>
+          <w:sz w:val="24"/>
+          <w:szCs w:val="24"/>
+          <w:rtl/>
+        </w:rPr>
       </w:pPr>
       <w:r>
         <w:rPr>
@@ -3920,6 +5228,48 @@
           <w:szCs w:val="24"/>
           <w:rtl/>
         </w:rPr>
+        <w:t xml:space="preserve">اقدامات آینده : </w:t>
+      </w:r>
+    </w:p>
+    <w:p>
+      <w:pPr>
+        <w:bidi/>
+        <w:ind w:firstLine="360"/>
+        <w:rPr>
+          <w:rFonts w:cs="B Nazanin" w:hint="cs"/>
+          <w:rtl/>
+        </w:rPr>
+      </w:pPr>
+      <w:r>
+        <w:rPr>
+          <w:rFonts w:cs="B Nazanin" w:hint="cs"/>
+          <w:rtl/>
+        </w:rPr>
+        <w:t>.......</w:t>
+      </w:r>
+    </w:p>
+    <w:p>
+      <w:pPr>
+        <w:bidi/>
+        <w:ind w:firstLine="360"/>
+        <w:rPr>
+          <w:rFonts w:cs="B Nazanin"/>
+          <w:b/>
+          <w:bCs/>
+          <w:sz w:val="24"/>
+          <w:szCs w:val="24"/>
+          <w:rtl/>
+        </w:rPr>
+      </w:pPr>
+      <w:r>
+        <w:rPr>
+          <w:rFonts w:cs="B Nazanin" w:hint="cs"/>
+          <w:b/>
+          <w:bCs/>
+          <w:sz w:val="24"/>
+          <w:szCs w:val="24"/>
+          <w:rtl/>
+        </w:rPr>
         <w:t xml:space="preserve">مشکلات پیش آمده : </w:t>
       </w:r>
     </w:p>
@@ -3937,8 +5287,10 @@
           <w:rFonts w:cs="B Nazanin" w:hint="cs"/>
           <w:rtl/>
         </w:rPr>
-        <w:t>......</w:t>
-      </w:r>
+        <w:t>........</w:t>
+      </w:r>
+      <w:bookmarkStart w:id="7" w:name="_GoBack"/>
+      <w:bookmarkEnd w:id="7"/>
     </w:p>
     <w:sectPr>
       <w:pgSz w:w="12240" w:h="15840"/>
@@ -4044,6 +5396,95 @@
 <file path=word/numbering.xml><?xml version="1.0" encoding="utf-8"?>
 <w:numbering xmlns:wpc="http://schemas.microsoft.com/office/word/2010/wordprocessingCanvas" xmlns:cx="http://schemas.microsoft.com/office/drawing/2014/chartex" xmlns:mc="http://schemas.openxmlformats.org/markup-compatibility/2006" xmlns:o="urn:schemas-microsoft-com:office:office" xmlns:r="http://schemas.openxmlformats.org/officeDocument/2006/relationships" xmlns:m="http://schemas.openxmlformats.org/officeDocument/2006/math" xmlns:v="urn:schemas-microsoft-com:vml" xmlns:wp14="http://schemas.microsoft.com/office/word/2010/wordprocessingDrawing" xmlns:wp="http://schemas.openxmlformats.org/drawingml/2006/wordprocessingDrawing" xmlns:w10="urn:schemas-microsoft-com:office:word" xmlns:w="http://schemas.openxmlformats.org/wordprocessingml/2006/main" xmlns:w14="http://schemas.microsoft.com/office/word/2010/wordml" xmlns:w15="http://schemas.microsoft.com/office/word/2012/wordml" xmlns:w16se="http://schemas.microsoft.com/office/word/2015/wordml/symex" xmlns:wpg="http://schemas.microsoft.com/office/word/2010/wordprocessingGroup" xmlns:wpi="http://schemas.microsoft.com/office/word/2010/wordprocessingInk" xmlns:wne="http://schemas.microsoft.com/office/word/2006/wordml" xmlns:wps="http://schemas.microsoft.com/office/word/2010/wordprocessingShape" mc:Ignorable="w14 w15 w16se wp14">
   <w:abstractNum w:abstractNumId="0" w15:restartNumberingAfterBreak="0">
+    <w:nsid w:val="0559581B"/>
+    <w:multiLevelType w:val="hybridMultilevel"/>
+    <w:tmpl w:val="4D124182"/>
+    <w:lvl w:ilvl="0" w:tplc="0409000F">
+      <w:start w:val="1"/>
+      <w:numFmt w:val="decimal"/>
+      <w:lvlText w:val="%1."/>
+      <w:lvlJc w:val="left"/>
+      <w:pPr>
+        <w:ind w:left="720" w:hanging="360"/>
+      </w:pPr>
+      <w:rPr>
+        <w:rFonts w:hint="default"/>
+      </w:rPr>
+    </w:lvl>
+    <w:lvl w:ilvl="1" w:tplc="04090019" w:tentative="1">
+      <w:start w:val="1"/>
+      <w:numFmt w:val="lowerLetter"/>
+      <w:lvlText w:val="%2."/>
+      <w:lvlJc w:val="left"/>
+      <w:pPr>
+        <w:ind w:left="1440" w:hanging="360"/>
+      </w:pPr>
+    </w:lvl>
+    <w:lvl w:ilvl="2" w:tplc="0409001B" w:tentative="1">
+      <w:start w:val="1"/>
+      <w:numFmt w:val="lowerRoman"/>
+      <w:lvlText w:val="%3."/>
+      <w:lvlJc w:val="right"/>
+      <w:pPr>
+        <w:ind w:left="2160" w:hanging="180"/>
+      </w:pPr>
+    </w:lvl>
+    <w:lvl w:ilvl="3" w:tplc="0409000F" w:tentative="1">
+      <w:start w:val="1"/>
+      <w:numFmt w:val="decimal"/>
+      <w:lvlText w:val="%4."/>
+      <w:lvlJc w:val="left"/>
+      <w:pPr>
+        <w:ind w:left="2880" w:hanging="360"/>
+      </w:pPr>
+    </w:lvl>
+    <w:lvl w:ilvl="4" w:tplc="04090019" w:tentative="1">
+      <w:start w:val="1"/>
+      <w:numFmt w:val="lowerLetter"/>
+      <w:lvlText w:val="%5."/>
+      <w:lvlJc w:val="left"/>
+      <w:pPr>
+        <w:ind w:left="3600" w:hanging="360"/>
+      </w:pPr>
+    </w:lvl>
+    <w:lvl w:ilvl="5" w:tplc="0409001B" w:tentative="1">
+      <w:start w:val="1"/>
+      <w:numFmt w:val="lowerRoman"/>
+      <w:lvlText w:val="%6."/>
+      <w:lvlJc w:val="right"/>
+      <w:pPr>
+        <w:ind w:left="4320" w:hanging="180"/>
+      </w:pPr>
+    </w:lvl>
+    <w:lvl w:ilvl="6" w:tplc="0409000F" w:tentative="1">
+      <w:start w:val="1"/>
+      <w:numFmt w:val="decimal"/>
+      <w:lvlText w:val="%7."/>
+      <w:lvlJc w:val="left"/>
+      <w:pPr>
+        <w:ind w:left="5040" w:hanging="360"/>
+      </w:pPr>
+    </w:lvl>
+    <w:lvl w:ilvl="7" w:tplc="04090019" w:tentative="1">
+      <w:start w:val="1"/>
+      <w:numFmt w:val="lowerLetter"/>
+      <w:lvlText w:val="%8."/>
+      <w:lvlJc w:val="left"/>
+      <w:pPr>
+        <w:ind w:left="5760" w:hanging="360"/>
+      </w:pPr>
+    </w:lvl>
+    <w:lvl w:ilvl="8" w:tplc="0409001B" w:tentative="1">
+      <w:start w:val="1"/>
+      <w:numFmt w:val="lowerRoman"/>
+      <w:lvlText w:val="%9."/>
+      <w:lvlJc w:val="right"/>
+      <w:pPr>
+        <w:ind w:left="6480" w:hanging="180"/>
+      </w:pPr>
+    </w:lvl>
+  </w:abstractNum>
+  <w:abstractNum w:abstractNumId="1" w15:restartNumberingAfterBreak="0">
     <w:nsid w:val="05775F13"/>
     <w:multiLevelType w:val="hybridMultilevel"/>
     <w:tmpl w:val="30F80DC2"/>
@@ -4155,7 +5596,7 @@
       </w:rPr>
     </w:lvl>
   </w:abstractNum>
-  <w:abstractNum w:abstractNumId="1" w15:restartNumberingAfterBreak="0">
+  <w:abstractNum w:abstractNumId="2" w15:restartNumberingAfterBreak="0">
     <w:nsid w:val="0940013E"/>
     <w:multiLevelType w:val="hybridMultilevel"/>
     <w:tmpl w:val="4A4EE794"/>
@@ -4267,7 +5708,7 @@
       </w:rPr>
     </w:lvl>
   </w:abstractNum>
-  <w:abstractNum w:abstractNumId="2" w15:restartNumberingAfterBreak="0">
+  <w:abstractNum w:abstractNumId="3" w15:restartNumberingAfterBreak="0">
     <w:nsid w:val="21573A70"/>
     <w:multiLevelType w:val="hybridMultilevel"/>
     <w:tmpl w:val="845C4FEE"/>
@@ -4356,7 +5797,7 @@
       </w:pPr>
     </w:lvl>
   </w:abstractNum>
-  <w:abstractNum w:abstractNumId="3" w15:restartNumberingAfterBreak="0">
+  <w:abstractNum w:abstractNumId="4" w15:restartNumberingAfterBreak="0">
     <w:nsid w:val="3745134D"/>
     <w:multiLevelType w:val="hybridMultilevel"/>
     <w:tmpl w:val="487E69C8"/>
@@ -4396,7 +5837,7 @@
         <w:rFonts w:ascii="Courier New" w:hAnsi="Courier New" w:cs="Courier New" w:hint="default"/>
       </w:rPr>
     </w:lvl>
-    <w:lvl w:ilvl="3" w:tplc="0409000F" w:tentative="1">
+    <w:lvl w:ilvl="3" w:tplc="0409000F">
       <w:start w:val="1"/>
       <w:numFmt w:val="decimal"/>
       <w:lvlText w:val="%4."/>
@@ -4451,7 +5892,7 @@
       </w:pPr>
     </w:lvl>
   </w:abstractNum>
-  <w:abstractNum w:abstractNumId="4" w15:restartNumberingAfterBreak="0">
+  <w:abstractNum w:abstractNumId="5" w15:restartNumberingAfterBreak="0">
     <w:nsid w:val="577037B6"/>
     <w:multiLevelType w:val="hybridMultilevel"/>
     <w:tmpl w:val="DC78A67E"/>
@@ -4564,7 +6005,7 @@
       </w:rPr>
     </w:lvl>
   </w:abstractNum>
-  <w:abstractNum w:abstractNumId="5" w15:restartNumberingAfterBreak="0">
+  <w:abstractNum w:abstractNumId="6" w15:restartNumberingAfterBreak="0">
     <w:nsid w:val="73A1323E"/>
     <w:multiLevelType w:val="hybridMultilevel"/>
     <w:tmpl w:val="92346E66"/>
@@ -4653,7 +6094,7 @@
       </w:pPr>
     </w:lvl>
   </w:abstractNum>
-  <w:abstractNum w:abstractNumId="6" w15:restartNumberingAfterBreak="0">
+  <w:abstractNum w:abstractNumId="7" w15:restartNumberingAfterBreak="0">
     <w:nsid w:val="76EF717C"/>
     <w:multiLevelType w:val="hybridMultilevel"/>
     <w:tmpl w:val="2668DECE"/>
@@ -4742,7 +6183,7 @@
       </w:pPr>
     </w:lvl>
   </w:abstractNum>
-  <w:abstractNum w:abstractNumId="7" w15:restartNumberingAfterBreak="0">
+  <w:abstractNum w:abstractNumId="8" w15:restartNumberingAfterBreak="0">
     <w:nsid w:val="79F17695"/>
     <w:multiLevelType w:val="multilevel"/>
     <w:tmpl w:val="0409001D"/>
@@ -4829,28 +6270,31 @@
     </w:lvl>
   </w:abstractNum>
   <w:num w:numId="1">
+    <w:abstractNumId w:val="8"/>
+  </w:num>
+  <w:num w:numId="2">
+    <w:abstractNumId w:val="3"/>
+  </w:num>
+  <w:num w:numId="3">
+    <w:abstractNumId w:val="6"/>
+  </w:num>
+  <w:num w:numId="4">
+    <w:abstractNumId w:val="2"/>
+  </w:num>
+  <w:num w:numId="5">
     <w:abstractNumId w:val="7"/>
   </w:num>
-  <w:num w:numId="2">
-    <w:abstractNumId w:val="2"/>
+  <w:num w:numId="6">
+    <w:abstractNumId w:val="1"/>
   </w:num>
-  <w:num w:numId="3">
+  <w:num w:numId="7">
+    <w:abstractNumId w:val="4"/>
+  </w:num>
+  <w:num w:numId="8">
     <w:abstractNumId w:val="5"/>
   </w:num>
-  <w:num w:numId="4">
-    <w:abstractNumId w:val="1"/>
-  </w:num>
-  <w:num w:numId="5">
-    <w:abstractNumId w:val="6"/>
-  </w:num>
-  <w:num w:numId="6">
+  <w:num w:numId="9">
     <w:abstractNumId w:val="0"/>
-  </w:num>
-  <w:num w:numId="7">
-    <w:abstractNumId w:val="3"/>
-  </w:num>
-  <w:num w:numId="8">
-    <w:abstractNumId w:val="4"/>
   </w:num>
 </w:numbering>
 </file>
@@ -5320,7 +6764,6 @@
   <w:style w:type="character" w:default="1" w:styleId="DefaultParagraphFont">
     <w:name w:val="Default Paragraph Font"/>
     <w:uiPriority w:val="1"/>
-    <w:semiHidden/>
     <w:unhideWhenUsed/>
   </w:style>
   <w:style w:type="table" w:default="1" w:styleId="TableNormal">
@@ -5935,7 +7378,7 @@
 </file>
 
 <file path=customXml/itemProps1.xml><?xml version="1.0" encoding="utf-8"?>
-<ds:datastoreItem xmlns:ds="http://schemas.openxmlformats.org/officeDocument/2006/customXml" ds:itemID="{D906BF93-A891-4EB3-A8C2-CE18E0F28AF6}">
+<ds:datastoreItem xmlns:ds="http://schemas.openxmlformats.org/officeDocument/2006/customXml" ds:itemID="{26C767A3-7AFF-49B7-A162-7A31CE4B441A}">
   <ds:schemaRefs>
     <ds:schemaRef ds:uri="http://schemas.openxmlformats.org/officeDocument/2006/bibliography"/>
   </ds:schemaRefs>

</xml_diff>